<commit_message>
Funcionalidades Avanzadas: Trabajando Offline, Notificaciones, Publicando la app.
</commit_message>
<xml_diff>
--- a/CursoPWA/CursoProgressiveWebAppsReact.docx
+++ b/CursoPWA/CursoProgressiveWebAppsReact.docx
@@ -14751,11 +14751,3939 @@
           <w:szCs w:val="20"/>
         </w:rPr>
       </w:pPr>
+    </w:p>
+    <w:p>
+      <w:pPr>
+        <w:pStyle w:val="NormalWeb"/>
+        <w:spacing w:before="0" w:beforeAutospacing="0" w:after="0" w:afterAutospacing="0"/>
+        <w:jc w:val="both"/>
+        <w:rPr>
+          <w:rFonts w:ascii="Arial" w:hAnsi="Arial" w:cs="Arial"/>
+          <w:b/>
+          <w:color w:val="273B47"/>
+          <w:sz w:val="20"/>
+          <w:szCs w:val="20"/>
+        </w:rPr>
+      </w:pPr>
+    </w:p>
+    <w:p>
+      <w:pPr>
+        <w:pStyle w:val="Ttulo1"/>
+        <w:rPr>
+          <w:lang w:val="es-MX"/>
+        </w:rPr>
+      </w:pPr>
+      <w:r>
+        <w:rPr>
+          <w:lang w:val="es-MX"/>
+        </w:rPr>
+        <w:t>Trabajando Offline</w:t>
+      </w:r>
+    </w:p>
+    <w:p>
+      <w:pPr>
+        <w:pStyle w:val="NormalWeb"/>
+        <w:shd w:val="clear" w:color="auto" w:fill="FFFFFF"/>
+        <w:spacing w:before="113" w:beforeAutospacing="0" w:after="113" w:afterAutospacing="0"/>
+        <w:jc w:val="both"/>
+        <w:rPr>
+          <w:rFonts w:ascii="Arial" w:hAnsi="Arial" w:cs="Arial"/>
+          <w:color w:val="273B47"/>
+          <w:sz w:val="22"/>
+        </w:rPr>
+      </w:pPr>
+      <w:r>
+        <w:rPr>
+          <w:rFonts w:ascii="Arial" w:hAnsi="Arial" w:cs="Arial"/>
+          <w:color w:val="273B47"/>
+          <w:sz w:val="22"/>
+        </w:rPr>
+        <w:t>Vamos a mejorar la UX para que nuestro usuario tenga una respuesta visible de que se encuentra offline.</w:t>
+      </w:r>
+    </w:p>
+    <w:p>
+      <w:pPr>
+        <w:pStyle w:val="NormalWeb"/>
+        <w:shd w:val="clear" w:color="auto" w:fill="FFFFFF"/>
+        <w:spacing w:before="113" w:beforeAutospacing="0" w:after="113" w:afterAutospacing="0"/>
+        <w:jc w:val="both"/>
+        <w:rPr>
+          <w:rFonts w:ascii="Arial" w:hAnsi="Arial" w:cs="Arial"/>
+          <w:color w:val="273B47"/>
+          <w:sz w:val="22"/>
+        </w:rPr>
+      </w:pPr>
+      <w:r>
+        <w:rPr>
+          <w:rFonts w:ascii="Arial" w:hAnsi="Arial" w:cs="Arial"/>
+          <w:color w:val="273B47"/>
+          <w:sz w:val="22"/>
+        </w:rPr>
+        <w:t xml:space="preserve">La forma de saber si la aplicación esta offline u online es a través de una variable llamada </w:t>
+      </w:r>
+      <w:proofErr w:type="spellStart"/>
+      <w:r>
+        <w:rPr>
+          <w:rFonts w:ascii="Arial" w:hAnsi="Arial" w:cs="Arial"/>
+          <w:color w:val="273B47"/>
+          <w:sz w:val="22"/>
+        </w:rPr>
+        <w:t>Navigator.onLine</w:t>
+      </w:r>
+      <w:proofErr w:type="spellEnd"/>
+      <w:r>
+        <w:rPr>
+          <w:rFonts w:ascii="Arial" w:hAnsi="Arial" w:cs="Arial"/>
+          <w:color w:val="273B47"/>
+          <w:sz w:val="22"/>
+        </w:rPr>
+        <w:t xml:space="preserve">, algo muy importante a tener en cuenta es que la variable nos va a decir </w:t>
+      </w:r>
+      <w:r>
+        <w:rPr>
+          <w:rFonts w:ascii="Arial" w:hAnsi="Arial" w:cs="Arial"/>
+          <w:color w:val="273B47"/>
+          <w:sz w:val="22"/>
+        </w:rPr>
+        <w:lastRenderedPageBreak/>
+        <w:t>que estamos online siempre y cuando no estemos offline lo cual significa que si el usuario tiene mala conexión a internet igual va a marcar como online.</w:t>
+      </w:r>
+    </w:p>
+    <w:p>
+      <w:pPr>
+        <w:pStyle w:val="NormalWeb"/>
+        <w:shd w:val="clear" w:color="auto" w:fill="FFFFFF"/>
+        <w:spacing w:before="113" w:beforeAutospacing="0" w:after="113" w:afterAutospacing="0"/>
+        <w:jc w:val="both"/>
+        <w:rPr>
+          <w:rFonts w:ascii="Arial" w:hAnsi="Arial" w:cs="Arial"/>
+          <w:color w:val="273B47"/>
+          <w:sz w:val="22"/>
+        </w:rPr>
+      </w:pPr>
+      <w:r>
+        <w:rPr>
+          <w:rFonts w:ascii="Arial" w:hAnsi="Arial" w:cs="Arial"/>
+          <w:color w:val="273B47"/>
+          <w:sz w:val="22"/>
+        </w:rPr>
+        <w:t xml:space="preserve">La forma correcta de checar si el navegador esta online u offline es con dos eventos que se añaden a </w:t>
+      </w:r>
+      <w:proofErr w:type="spellStart"/>
+      <w:r>
+        <w:rPr>
+          <w:rFonts w:ascii="Arial" w:hAnsi="Arial" w:cs="Arial"/>
+          <w:color w:val="273B47"/>
+          <w:sz w:val="22"/>
+        </w:rPr>
+        <w:t>window</w:t>
+      </w:r>
+      <w:proofErr w:type="spellEnd"/>
+      <w:r>
+        <w:rPr>
+          <w:rFonts w:ascii="Arial" w:hAnsi="Arial" w:cs="Arial"/>
+          <w:color w:val="273B47"/>
+          <w:sz w:val="22"/>
+        </w:rPr>
+        <w:t>, “offline” y “online”.</w:t>
+      </w:r>
+    </w:p>
+    <w:p>
+      <w:pPr>
+        <w:pStyle w:val="NormalWeb"/>
+        <w:spacing w:before="0" w:beforeAutospacing="0" w:after="0" w:afterAutospacing="0"/>
+        <w:jc w:val="both"/>
+        <w:rPr>
+          <w:rFonts w:ascii="Arial" w:hAnsi="Arial" w:cs="Arial"/>
+          <w:b/>
+          <w:color w:val="273B47"/>
+          <w:sz w:val="20"/>
+          <w:szCs w:val="20"/>
+        </w:rPr>
+      </w:pPr>
+    </w:p>
+    <w:p>
+      <w:pPr>
+        <w:pStyle w:val="NormalWeb"/>
+        <w:spacing w:before="0" w:beforeAutospacing="0" w:after="0" w:afterAutospacing="0"/>
+        <w:jc w:val="center"/>
+        <w:rPr>
+          <w:rFonts w:ascii="Arial" w:hAnsi="Arial" w:cs="Arial"/>
+          <w:b/>
+          <w:color w:val="273B47"/>
+          <w:sz w:val="20"/>
+          <w:szCs w:val="20"/>
+        </w:rPr>
+      </w:pPr>
+      <w:r>
+        <w:rPr>
+          <w:rFonts w:ascii="Arial" w:hAnsi="Arial" w:cs="Arial"/>
+          <w:b/>
+          <w:color w:val="273B47"/>
+          <w:sz w:val="20"/>
+          <w:szCs w:val="20"/>
+        </w:rPr>
+        <w:drawing>
+          <wp:inline distT="0" distB="0" distL="0" distR="0" wp14:anchorId="1F4AFC1C" wp14:editId="681DF1D7">
+            <wp:extent cx="3761510" cy="1814713"/>
+            <wp:effectExtent l="0" t="0" r="0" b="0"/>
+            <wp:docPr id="14" name="Imagen 14"/>
+            <wp:cNvGraphicFramePr>
+              <a:graphicFrameLocks xmlns:a="http://schemas.openxmlformats.org/drawingml/2006/main" noChangeAspect="1"/>
+            </wp:cNvGraphicFramePr>
+            <a:graphic xmlns:a="http://schemas.openxmlformats.org/drawingml/2006/main">
+              <a:graphicData uri="http://schemas.openxmlformats.org/drawingml/2006/picture">
+                <pic:pic xmlns:pic="http://schemas.openxmlformats.org/drawingml/2006/picture">
+                  <pic:nvPicPr>
+                    <pic:cNvPr id="1" name=""/>
+                    <pic:cNvPicPr/>
+                  </pic:nvPicPr>
+                  <pic:blipFill>
+                    <a:blip r:embed="rId28"/>
+                    <a:stretch>
+                      <a:fillRect/>
+                    </a:stretch>
+                  </pic:blipFill>
+                  <pic:spPr>
+                    <a:xfrm>
+                      <a:off x="0" y="0"/>
+                      <a:ext cx="3772866" cy="1820192"/>
+                    </a:xfrm>
+                    <a:prstGeom prst="rect">
+                      <a:avLst/>
+                    </a:prstGeom>
+                  </pic:spPr>
+                </pic:pic>
+              </a:graphicData>
+            </a:graphic>
+          </wp:inline>
+        </w:drawing>
+      </w:r>
+    </w:p>
+    <w:p>
+      <w:pPr>
+        <w:pStyle w:val="NormalWeb"/>
+        <w:spacing w:before="0" w:beforeAutospacing="0" w:after="0" w:afterAutospacing="0"/>
+        <w:jc w:val="center"/>
+        <w:rPr>
+          <w:rFonts w:ascii="Arial" w:hAnsi="Arial" w:cs="Arial"/>
+          <w:b/>
+          <w:color w:val="273B47"/>
+          <w:sz w:val="20"/>
+          <w:szCs w:val="20"/>
+        </w:rPr>
+      </w:pPr>
+    </w:p>
+    <w:p>
+      <w:pPr>
+        <w:pStyle w:val="NormalWeb"/>
+        <w:spacing w:before="0" w:beforeAutospacing="0" w:after="0" w:afterAutospacing="0"/>
+        <w:jc w:val="center"/>
+        <w:rPr>
+          <w:rFonts w:ascii="Arial" w:hAnsi="Arial" w:cs="Arial"/>
+          <w:b/>
+          <w:color w:val="273B47"/>
+          <w:sz w:val="20"/>
+          <w:szCs w:val="20"/>
+        </w:rPr>
+      </w:pPr>
+      <w:r>
+        <w:rPr>
+          <w:rFonts w:ascii="Arial" w:hAnsi="Arial" w:cs="Arial"/>
+          <w:b/>
+          <w:color w:val="273B47"/>
+          <w:sz w:val="20"/>
+          <w:szCs w:val="20"/>
+        </w:rPr>
+        <w:drawing>
+          <wp:inline distT="0" distB="0" distL="0" distR="0" wp14:anchorId="2BF64A09" wp14:editId="6C4DFF27">
+            <wp:extent cx="3803073" cy="2319998"/>
+            <wp:effectExtent l="0" t="0" r="6985" b="4445"/>
+            <wp:docPr id="15" name="Imagen 15"/>
+            <wp:cNvGraphicFramePr>
+              <a:graphicFrameLocks xmlns:a="http://schemas.openxmlformats.org/drawingml/2006/main" noChangeAspect="1"/>
+            </wp:cNvGraphicFramePr>
+            <a:graphic xmlns:a="http://schemas.openxmlformats.org/drawingml/2006/main">
+              <a:graphicData uri="http://schemas.openxmlformats.org/drawingml/2006/picture">
+                <pic:pic xmlns:pic="http://schemas.openxmlformats.org/drawingml/2006/picture">
+                  <pic:nvPicPr>
+                    <pic:cNvPr id="1" name=""/>
+                    <pic:cNvPicPr/>
+                  </pic:nvPicPr>
+                  <pic:blipFill>
+                    <a:blip r:embed="rId29"/>
+                    <a:stretch>
+                      <a:fillRect/>
+                    </a:stretch>
+                  </pic:blipFill>
+                  <pic:spPr>
+                    <a:xfrm>
+                      <a:off x="0" y="0"/>
+                      <a:ext cx="3821312" cy="2331125"/>
+                    </a:xfrm>
+                    <a:prstGeom prst="rect">
+                      <a:avLst/>
+                    </a:prstGeom>
+                  </pic:spPr>
+                </pic:pic>
+              </a:graphicData>
+            </a:graphic>
+          </wp:inline>
+        </w:drawing>
+      </w:r>
+    </w:p>
+    <w:p>
+      <w:pPr>
+        <w:pStyle w:val="NormalWeb"/>
+        <w:spacing w:before="0" w:beforeAutospacing="0" w:after="0" w:afterAutospacing="0"/>
+        <w:jc w:val="center"/>
+        <w:rPr>
+          <w:rFonts w:ascii="Arial" w:hAnsi="Arial" w:cs="Arial"/>
+          <w:b/>
+          <w:color w:val="273B47"/>
+          <w:sz w:val="20"/>
+          <w:szCs w:val="20"/>
+        </w:rPr>
+      </w:pPr>
+    </w:p>
+    <w:p>
+      <w:pPr>
+        <w:pStyle w:val="NormalWeb"/>
+        <w:spacing w:before="0" w:beforeAutospacing="0" w:after="0" w:afterAutospacing="0"/>
+        <w:jc w:val="center"/>
+        <w:rPr>
+          <w:rFonts w:ascii="Arial" w:hAnsi="Arial" w:cs="Arial"/>
+          <w:b/>
+          <w:color w:val="273B47"/>
+          <w:sz w:val="20"/>
+          <w:szCs w:val="20"/>
+        </w:rPr>
+      </w:pPr>
+      <w:r>
+        <w:rPr>
+          <w:rFonts w:ascii="Arial" w:hAnsi="Arial" w:cs="Arial"/>
+          <w:b/>
+          <w:color w:val="273B47"/>
+          <w:sz w:val="20"/>
+          <w:szCs w:val="20"/>
+        </w:rPr>
+        <w:drawing>
+          <wp:inline distT="0" distB="0" distL="0" distR="0" wp14:anchorId="6F399AD0" wp14:editId="5AA2D8E3">
+            <wp:extent cx="3816927" cy="2318824"/>
+            <wp:effectExtent l="0" t="0" r="0" b="5715"/>
+            <wp:docPr id="16" name="Imagen 16"/>
+            <wp:cNvGraphicFramePr>
+              <a:graphicFrameLocks xmlns:a="http://schemas.openxmlformats.org/drawingml/2006/main" noChangeAspect="1"/>
+            </wp:cNvGraphicFramePr>
+            <a:graphic xmlns:a="http://schemas.openxmlformats.org/drawingml/2006/main">
+              <a:graphicData uri="http://schemas.openxmlformats.org/drawingml/2006/picture">
+                <pic:pic xmlns:pic="http://schemas.openxmlformats.org/drawingml/2006/picture">
+                  <pic:nvPicPr>
+                    <pic:cNvPr id="1" name=""/>
+                    <pic:cNvPicPr/>
+                  </pic:nvPicPr>
+                  <pic:blipFill>
+                    <a:blip r:embed="rId30"/>
+                    <a:stretch>
+                      <a:fillRect/>
+                    </a:stretch>
+                  </pic:blipFill>
+                  <pic:spPr>
+                    <a:xfrm>
+                      <a:off x="0" y="0"/>
+                      <a:ext cx="3844537" cy="2335597"/>
+                    </a:xfrm>
+                    <a:prstGeom prst="rect">
+                      <a:avLst/>
+                    </a:prstGeom>
+                  </pic:spPr>
+                </pic:pic>
+              </a:graphicData>
+            </a:graphic>
+          </wp:inline>
+        </w:drawing>
+      </w:r>
+    </w:p>
+    <w:p>
+      <w:pPr>
+        <w:pStyle w:val="NormalWeb"/>
+        <w:spacing w:before="0" w:beforeAutospacing="0" w:after="0" w:afterAutospacing="0"/>
+        <w:jc w:val="center"/>
+        <w:rPr>
+          <w:rFonts w:ascii="Arial" w:hAnsi="Arial" w:cs="Arial"/>
+          <w:b/>
+          <w:color w:val="273B47"/>
+          <w:sz w:val="20"/>
+          <w:szCs w:val="20"/>
+        </w:rPr>
+      </w:pPr>
+    </w:p>
+    <w:p>
+      <w:pPr>
+        <w:pStyle w:val="NormalWeb"/>
+        <w:spacing w:before="0" w:beforeAutospacing="0" w:after="0" w:afterAutospacing="0"/>
+        <w:jc w:val="center"/>
+        <w:rPr>
+          <w:rFonts w:ascii="Arial" w:hAnsi="Arial" w:cs="Arial"/>
+          <w:b/>
+          <w:color w:val="273B47"/>
+          <w:sz w:val="20"/>
+          <w:szCs w:val="20"/>
+        </w:rPr>
+      </w:pPr>
+    </w:p>
+    <w:p>
+      <w:pPr>
+        <w:pStyle w:val="NormalWeb"/>
+        <w:spacing w:before="0" w:beforeAutospacing="0" w:after="0" w:afterAutospacing="0"/>
+        <w:jc w:val="center"/>
+        <w:rPr>
+          <w:rFonts w:ascii="Arial" w:hAnsi="Arial" w:cs="Arial"/>
+          <w:b/>
+          <w:color w:val="273B47"/>
+          <w:sz w:val="20"/>
+          <w:szCs w:val="20"/>
+        </w:rPr>
+      </w:pPr>
+    </w:p>
+    <w:p>
+      <w:pPr>
+        <w:pStyle w:val="NormalWeb"/>
+        <w:spacing w:before="0" w:beforeAutospacing="0" w:after="0" w:afterAutospacing="0"/>
+        <w:jc w:val="center"/>
+        <w:rPr>
+          <w:rFonts w:ascii="Arial" w:hAnsi="Arial" w:cs="Arial"/>
+          <w:b/>
+          <w:color w:val="273B47"/>
+          <w:sz w:val="20"/>
+          <w:szCs w:val="20"/>
+        </w:rPr>
+      </w:pPr>
+    </w:p>
+    <w:p>
+      <w:pPr>
+        <w:pStyle w:val="NormalWeb"/>
+        <w:spacing w:before="0" w:beforeAutospacing="0" w:after="0" w:afterAutospacing="0"/>
+        <w:jc w:val="center"/>
+        <w:rPr>
+          <w:rFonts w:ascii="Arial" w:hAnsi="Arial" w:cs="Arial"/>
+          <w:b/>
+          <w:color w:val="273B47"/>
+          <w:sz w:val="20"/>
+          <w:szCs w:val="20"/>
+        </w:rPr>
+      </w:pPr>
+    </w:p>
+    <w:p>
+      <w:pPr>
+        <w:pStyle w:val="NormalWeb"/>
+        <w:spacing w:before="0" w:beforeAutospacing="0" w:after="0" w:afterAutospacing="0"/>
+        <w:jc w:val="center"/>
+        <w:rPr>
+          <w:rFonts w:ascii="Arial" w:hAnsi="Arial" w:cs="Arial"/>
+          <w:b/>
+          <w:color w:val="273B47"/>
+          <w:sz w:val="20"/>
+          <w:szCs w:val="20"/>
+        </w:rPr>
+      </w:pPr>
+    </w:p>
+    <w:p>
+      <w:pPr>
+        <w:pStyle w:val="NormalWeb"/>
+        <w:spacing w:before="0" w:beforeAutospacing="0" w:after="0" w:afterAutospacing="0"/>
+        <w:jc w:val="center"/>
+        <w:rPr>
+          <w:rFonts w:ascii="Arial" w:hAnsi="Arial" w:cs="Arial"/>
+          <w:b/>
+          <w:color w:val="273B47"/>
+          <w:sz w:val="20"/>
+          <w:szCs w:val="20"/>
+        </w:rPr>
+      </w:pPr>
+    </w:p>
+    <w:p>
+      <w:pPr>
+        <w:pStyle w:val="NormalWeb"/>
+        <w:spacing w:before="0" w:beforeAutospacing="0" w:after="0" w:afterAutospacing="0"/>
+        <w:jc w:val="center"/>
+        <w:rPr>
+          <w:rFonts w:ascii="Arial" w:hAnsi="Arial" w:cs="Arial"/>
+          <w:b/>
+          <w:color w:val="273B47"/>
+          <w:sz w:val="20"/>
+          <w:szCs w:val="20"/>
+        </w:rPr>
+      </w:pPr>
+    </w:p>
+    <w:p>
+      <w:pPr>
+        <w:shd w:val="clear" w:color="auto" w:fill="FFFFFF"/>
+        <w:spacing w:before="0" w:after="0" w:line="240" w:lineRule="auto"/>
+        <w:rPr>
+          <w:rFonts w:ascii="Arial" w:eastAsia="Times New Roman" w:hAnsi="Arial" w:cs="Arial"/>
+          <w:color w:val="4A4A4A"/>
+          <w:sz w:val="24"/>
+          <w:szCs w:val="24"/>
+          <w:lang w:val="es-MX" w:eastAsia="es-MX"/>
+        </w:rPr>
+      </w:pPr>
+      <w:r>
+        <w:rPr>
+          <w:rFonts w:ascii="Arial" w:eastAsia="Times New Roman" w:hAnsi="Arial" w:cs="Arial"/>
+          <w:color w:val="4A4A4A"/>
+          <w:sz w:val="24"/>
+          <w:szCs w:val="24"/>
+          <w:lang w:val="es-MX" w:eastAsia="es-MX"/>
+        </w:rPr>
+        <w:lastRenderedPageBreak/>
+        <w:t>Para los que quieren estar un poco más actualizados, este es el código de componente </w:t>
+      </w:r>
+      <w:r>
+        <w:rPr>
+          <w:rFonts w:ascii="Courier New" w:eastAsia="Times New Roman" w:hAnsi="Courier New" w:cs="Courier New"/>
+          <w:color w:val="4A4A4A"/>
+          <w:sz w:val="20"/>
+          <w:szCs w:val="20"/>
+          <w:lang w:val="es-MX" w:eastAsia="es-MX"/>
+        </w:rPr>
+        <w:t>&lt;</w:t>
+      </w:r>
+      <w:proofErr w:type="spellStart"/>
+      <w:r>
+        <w:rPr>
+          <w:rFonts w:ascii="Courier New" w:eastAsia="Times New Roman" w:hAnsi="Courier New" w:cs="Courier New"/>
+          <w:color w:val="4A4A4A"/>
+          <w:sz w:val="20"/>
+          <w:szCs w:val="20"/>
+          <w:lang w:val="es-MX" w:eastAsia="es-MX"/>
+        </w:rPr>
+        <w:t>IsOffline</w:t>
+      </w:r>
+      <w:proofErr w:type="spellEnd"/>
+      <w:r>
+        <w:rPr>
+          <w:rFonts w:ascii="Courier New" w:eastAsia="Times New Roman" w:hAnsi="Courier New" w:cs="Courier New"/>
+          <w:color w:val="4A4A4A"/>
+          <w:sz w:val="20"/>
+          <w:szCs w:val="20"/>
+          <w:lang w:val="es-MX" w:eastAsia="es-MX"/>
+        </w:rPr>
+        <w:t xml:space="preserve"> /&gt;</w:t>
+      </w:r>
+      <w:r>
+        <w:rPr>
+          <w:rFonts w:ascii="Arial" w:eastAsia="Times New Roman" w:hAnsi="Arial" w:cs="Arial"/>
+          <w:color w:val="4A4A4A"/>
+          <w:sz w:val="24"/>
+          <w:szCs w:val="24"/>
+          <w:lang w:val="es-MX" w:eastAsia="es-MX"/>
+        </w:rPr>
+        <w:t xml:space="preserve"> basado en </w:t>
+      </w:r>
+      <w:proofErr w:type="spellStart"/>
+      <w:r>
+        <w:rPr>
+          <w:rFonts w:ascii="Arial" w:eastAsia="Times New Roman" w:hAnsi="Arial" w:cs="Arial"/>
+          <w:color w:val="4A4A4A"/>
+          <w:sz w:val="24"/>
+          <w:szCs w:val="24"/>
+          <w:lang w:val="es-MX" w:eastAsia="es-MX"/>
+        </w:rPr>
+        <w:t>Hooks</w:t>
+      </w:r>
+      <w:proofErr w:type="spellEnd"/>
+      <w:r>
+        <w:rPr>
+          <w:rFonts w:ascii="Arial" w:eastAsia="Times New Roman" w:hAnsi="Arial" w:cs="Arial"/>
+          <w:color w:val="4A4A4A"/>
+          <w:sz w:val="24"/>
+          <w:szCs w:val="24"/>
+          <w:lang w:val="es-MX" w:eastAsia="es-MX"/>
+        </w:rPr>
+        <w:t>.</w:t>
+      </w:r>
+    </w:p>
+    <w:p>
+      <w:pPr>
+        <w:shd w:val="clear" w:color="auto" w:fill="333333"/>
+        <w:tabs>
+          <w:tab w:val="left" w:pos="916"/>
+          <w:tab w:val="left" w:pos="1832"/>
+          <w:tab w:val="left" w:pos="2748"/>
+          <w:tab w:val="left" w:pos="3664"/>
+          <w:tab w:val="left" w:pos="4580"/>
+          <w:tab w:val="left" w:pos="5496"/>
+          <w:tab w:val="left" w:pos="6412"/>
+          <w:tab w:val="left" w:pos="7328"/>
+          <w:tab w:val="left" w:pos="8244"/>
+          <w:tab w:val="left" w:pos="9160"/>
+          <w:tab w:val="left" w:pos="10076"/>
+          <w:tab w:val="left" w:pos="10992"/>
+          <w:tab w:val="left" w:pos="11908"/>
+          <w:tab w:val="left" w:pos="12824"/>
+          <w:tab w:val="left" w:pos="13740"/>
+          <w:tab w:val="left" w:pos="14656"/>
+        </w:tabs>
+        <w:spacing w:before="0" w:after="0" w:line="240" w:lineRule="auto"/>
+        <w:rPr>
+          <w:rFonts w:ascii="Courier New" w:eastAsia="Times New Roman" w:hAnsi="Courier New" w:cs="Courier New"/>
+          <w:color w:val="FFFFFF"/>
+          <w:sz w:val="20"/>
+          <w:szCs w:val="20"/>
+          <w:lang w:val="en-US" w:eastAsia="es-MX"/>
+        </w:rPr>
+      </w:pPr>
+      <w:proofErr w:type="gramStart"/>
+      <w:r>
+        <w:rPr>
+          <w:rFonts w:ascii="Courier New" w:eastAsia="Times New Roman" w:hAnsi="Courier New" w:cs="Courier New"/>
+          <w:b/>
+          <w:bCs/>
+          <w:color w:val="F92672"/>
+          <w:sz w:val="20"/>
+          <w:szCs w:val="20"/>
+          <w:lang w:val="en-US" w:eastAsia="es-MX"/>
+        </w:rPr>
+        <w:t>import</w:t>
+      </w:r>
+      <w:proofErr w:type="gramEnd"/>
+      <w:r>
+        <w:rPr>
+          <w:rFonts w:ascii="Courier New" w:eastAsia="Times New Roman" w:hAnsi="Courier New" w:cs="Courier New"/>
+          <w:color w:val="FFFFFF"/>
+          <w:sz w:val="20"/>
+          <w:szCs w:val="20"/>
+          <w:lang w:val="en-US" w:eastAsia="es-MX"/>
+        </w:rPr>
+        <w:t xml:space="preserve"> React, { memo, </w:t>
+      </w:r>
+      <w:proofErr w:type="spellStart"/>
+      <w:r>
+        <w:rPr>
+          <w:rFonts w:ascii="Courier New" w:eastAsia="Times New Roman" w:hAnsi="Courier New" w:cs="Courier New"/>
+          <w:color w:val="FFFFFF"/>
+          <w:sz w:val="20"/>
+          <w:szCs w:val="20"/>
+          <w:lang w:val="en-US" w:eastAsia="es-MX"/>
+        </w:rPr>
+        <w:t>useState</w:t>
+      </w:r>
+      <w:proofErr w:type="spellEnd"/>
+      <w:r>
+        <w:rPr>
+          <w:rFonts w:ascii="Courier New" w:eastAsia="Times New Roman" w:hAnsi="Courier New" w:cs="Courier New"/>
+          <w:color w:val="FFFFFF"/>
+          <w:sz w:val="20"/>
+          <w:szCs w:val="20"/>
+          <w:lang w:val="en-US" w:eastAsia="es-MX"/>
+        </w:rPr>
+        <w:t xml:space="preserve">, </w:t>
+      </w:r>
+      <w:proofErr w:type="spellStart"/>
+      <w:r>
+        <w:rPr>
+          <w:rFonts w:ascii="Courier New" w:eastAsia="Times New Roman" w:hAnsi="Courier New" w:cs="Courier New"/>
+          <w:color w:val="FFFFFF"/>
+          <w:sz w:val="20"/>
+          <w:szCs w:val="20"/>
+          <w:lang w:val="en-US" w:eastAsia="es-MX"/>
+        </w:rPr>
+        <w:t>useEffect</w:t>
+      </w:r>
+      <w:proofErr w:type="spellEnd"/>
+      <w:r>
+        <w:rPr>
+          <w:rFonts w:ascii="Courier New" w:eastAsia="Times New Roman" w:hAnsi="Courier New" w:cs="Courier New"/>
+          <w:color w:val="FFFFFF"/>
+          <w:sz w:val="20"/>
+          <w:szCs w:val="20"/>
+          <w:lang w:val="en-US" w:eastAsia="es-MX"/>
+        </w:rPr>
+        <w:t xml:space="preserve"> } </w:t>
+      </w:r>
+      <w:r>
+        <w:rPr>
+          <w:rFonts w:ascii="Courier New" w:eastAsia="Times New Roman" w:hAnsi="Courier New" w:cs="Courier New"/>
+          <w:b/>
+          <w:bCs/>
+          <w:color w:val="F92672"/>
+          <w:sz w:val="20"/>
+          <w:szCs w:val="20"/>
+          <w:lang w:val="en-US" w:eastAsia="es-MX"/>
+        </w:rPr>
+        <w:t>from</w:t>
+      </w:r>
+      <w:r>
+        <w:rPr>
+          <w:rFonts w:ascii="Courier New" w:eastAsia="Times New Roman" w:hAnsi="Courier New" w:cs="Courier New"/>
+          <w:color w:val="FFFFFF"/>
+          <w:sz w:val="20"/>
+          <w:szCs w:val="20"/>
+          <w:lang w:val="en-US" w:eastAsia="es-MX"/>
+        </w:rPr>
+        <w:t xml:space="preserve"> </w:t>
+      </w:r>
+      <w:r>
+        <w:rPr>
+          <w:rFonts w:ascii="Courier New" w:eastAsia="Times New Roman" w:hAnsi="Courier New" w:cs="Courier New"/>
+          <w:color w:val="A6E22E"/>
+          <w:sz w:val="20"/>
+          <w:szCs w:val="20"/>
+          <w:lang w:val="en-US" w:eastAsia="es-MX"/>
+        </w:rPr>
+        <w:t>"react"</w:t>
+      </w:r>
+      <w:r>
+        <w:rPr>
+          <w:rFonts w:ascii="Courier New" w:eastAsia="Times New Roman" w:hAnsi="Courier New" w:cs="Courier New"/>
+          <w:color w:val="FFFFFF"/>
+          <w:sz w:val="20"/>
+          <w:szCs w:val="20"/>
+          <w:lang w:val="en-US" w:eastAsia="es-MX"/>
+        </w:rPr>
+        <w:t>;</w:t>
+      </w:r>
+    </w:p>
+    <w:p>
+      <w:pPr>
+        <w:shd w:val="clear" w:color="auto" w:fill="333333"/>
+        <w:tabs>
+          <w:tab w:val="left" w:pos="916"/>
+          <w:tab w:val="left" w:pos="1832"/>
+          <w:tab w:val="left" w:pos="2748"/>
+          <w:tab w:val="left" w:pos="3664"/>
+          <w:tab w:val="left" w:pos="4580"/>
+          <w:tab w:val="left" w:pos="5496"/>
+          <w:tab w:val="left" w:pos="6412"/>
+          <w:tab w:val="left" w:pos="7328"/>
+          <w:tab w:val="left" w:pos="8244"/>
+          <w:tab w:val="left" w:pos="9160"/>
+          <w:tab w:val="left" w:pos="10076"/>
+          <w:tab w:val="left" w:pos="10992"/>
+          <w:tab w:val="left" w:pos="11908"/>
+          <w:tab w:val="left" w:pos="12824"/>
+          <w:tab w:val="left" w:pos="13740"/>
+          <w:tab w:val="left" w:pos="14656"/>
+        </w:tabs>
+        <w:spacing w:before="0" w:after="0" w:line="240" w:lineRule="auto"/>
+        <w:rPr>
+          <w:rFonts w:ascii="Courier New" w:eastAsia="Times New Roman" w:hAnsi="Courier New" w:cs="Courier New"/>
+          <w:color w:val="FFFFFF"/>
+          <w:sz w:val="20"/>
+          <w:szCs w:val="20"/>
+          <w:lang w:val="en-US" w:eastAsia="es-MX"/>
+        </w:rPr>
+      </w:pPr>
+    </w:p>
+    <w:p>
+      <w:pPr>
+        <w:shd w:val="clear" w:color="auto" w:fill="333333"/>
+        <w:tabs>
+          <w:tab w:val="left" w:pos="916"/>
+          <w:tab w:val="left" w:pos="1832"/>
+          <w:tab w:val="left" w:pos="2748"/>
+          <w:tab w:val="left" w:pos="3664"/>
+          <w:tab w:val="left" w:pos="4580"/>
+          <w:tab w:val="left" w:pos="5496"/>
+          <w:tab w:val="left" w:pos="6412"/>
+          <w:tab w:val="left" w:pos="7328"/>
+          <w:tab w:val="left" w:pos="8244"/>
+          <w:tab w:val="left" w:pos="9160"/>
+          <w:tab w:val="left" w:pos="10076"/>
+          <w:tab w:val="left" w:pos="10992"/>
+          <w:tab w:val="left" w:pos="11908"/>
+          <w:tab w:val="left" w:pos="12824"/>
+          <w:tab w:val="left" w:pos="13740"/>
+          <w:tab w:val="left" w:pos="14656"/>
+        </w:tabs>
+        <w:spacing w:before="0" w:after="0" w:line="240" w:lineRule="auto"/>
+        <w:rPr>
+          <w:rFonts w:ascii="Courier New" w:eastAsia="Times New Roman" w:hAnsi="Courier New" w:cs="Courier New"/>
+          <w:color w:val="FFFFFF"/>
+          <w:sz w:val="20"/>
+          <w:szCs w:val="20"/>
+          <w:lang w:val="en-US" w:eastAsia="es-MX"/>
+        </w:rPr>
+      </w:pPr>
+      <w:proofErr w:type="spellStart"/>
+      <w:proofErr w:type="gramStart"/>
+      <w:r>
+        <w:rPr>
+          <w:rFonts w:ascii="Courier New" w:eastAsia="Times New Roman" w:hAnsi="Courier New" w:cs="Courier New"/>
+          <w:b/>
+          <w:bCs/>
+          <w:color w:val="F92672"/>
+          <w:sz w:val="20"/>
+          <w:szCs w:val="20"/>
+          <w:lang w:val="en-US" w:eastAsia="es-MX"/>
+        </w:rPr>
+        <w:t>const</w:t>
+      </w:r>
+      <w:proofErr w:type="spellEnd"/>
+      <w:proofErr w:type="gramEnd"/>
+      <w:r>
+        <w:rPr>
+          <w:rFonts w:ascii="Courier New" w:eastAsia="Times New Roman" w:hAnsi="Courier New" w:cs="Courier New"/>
+          <w:color w:val="FFFFFF"/>
+          <w:sz w:val="20"/>
+          <w:szCs w:val="20"/>
+          <w:lang w:val="en-US" w:eastAsia="es-MX"/>
+        </w:rPr>
+        <w:t xml:space="preserve"> </w:t>
+      </w:r>
+      <w:proofErr w:type="spellStart"/>
+      <w:r>
+        <w:rPr>
+          <w:rFonts w:ascii="Courier New" w:eastAsia="Times New Roman" w:hAnsi="Courier New" w:cs="Courier New"/>
+          <w:color w:val="FFFFFF"/>
+          <w:sz w:val="20"/>
+          <w:szCs w:val="20"/>
+          <w:lang w:val="en-US" w:eastAsia="es-MX"/>
+        </w:rPr>
+        <w:t>isOffline</w:t>
+      </w:r>
+      <w:proofErr w:type="spellEnd"/>
+      <w:r>
+        <w:rPr>
+          <w:rFonts w:ascii="Courier New" w:eastAsia="Times New Roman" w:hAnsi="Courier New" w:cs="Courier New"/>
+          <w:color w:val="FFFFFF"/>
+          <w:sz w:val="20"/>
+          <w:szCs w:val="20"/>
+          <w:lang w:val="en-US" w:eastAsia="es-MX"/>
+        </w:rPr>
+        <w:t xml:space="preserve"> = ({ children }) =&gt; {</w:t>
+      </w:r>
+    </w:p>
+    <w:p>
+      <w:pPr>
+        <w:shd w:val="clear" w:color="auto" w:fill="333333"/>
+        <w:tabs>
+          <w:tab w:val="left" w:pos="916"/>
+          <w:tab w:val="left" w:pos="1832"/>
+          <w:tab w:val="left" w:pos="2748"/>
+          <w:tab w:val="left" w:pos="3664"/>
+          <w:tab w:val="left" w:pos="4580"/>
+          <w:tab w:val="left" w:pos="5496"/>
+          <w:tab w:val="left" w:pos="6412"/>
+          <w:tab w:val="left" w:pos="7328"/>
+          <w:tab w:val="left" w:pos="8244"/>
+          <w:tab w:val="left" w:pos="9160"/>
+          <w:tab w:val="left" w:pos="10076"/>
+          <w:tab w:val="left" w:pos="10992"/>
+          <w:tab w:val="left" w:pos="11908"/>
+          <w:tab w:val="left" w:pos="12824"/>
+          <w:tab w:val="left" w:pos="13740"/>
+          <w:tab w:val="left" w:pos="14656"/>
+        </w:tabs>
+        <w:spacing w:before="0" w:after="0" w:line="240" w:lineRule="auto"/>
+        <w:rPr>
+          <w:rFonts w:ascii="Courier New" w:eastAsia="Times New Roman" w:hAnsi="Courier New" w:cs="Courier New"/>
+          <w:color w:val="FFFFFF"/>
+          <w:sz w:val="20"/>
+          <w:szCs w:val="20"/>
+          <w:lang w:val="en-US" w:eastAsia="es-MX"/>
+        </w:rPr>
+      </w:pPr>
+      <w:r>
+        <w:rPr>
+          <w:rFonts w:ascii="Courier New" w:eastAsia="Times New Roman" w:hAnsi="Courier New" w:cs="Courier New"/>
+          <w:color w:val="FFFFFF"/>
+          <w:sz w:val="20"/>
+          <w:szCs w:val="20"/>
+          <w:lang w:val="en-US" w:eastAsia="es-MX"/>
+        </w:rPr>
+        <w:t xml:space="preserve">  </w:t>
+      </w:r>
+      <w:proofErr w:type="spellStart"/>
+      <w:proofErr w:type="gramStart"/>
+      <w:r>
+        <w:rPr>
+          <w:rFonts w:ascii="Courier New" w:eastAsia="Times New Roman" w:hAnsi="Courier New" w:cs="Courier New"/>
+          <w:b/>
+          <w:bCs/>
+          <w:color w:val="F92672"/>
+          <w:sz w:val="20"/>
+          <w:szCs w:val="20"/>
+          <w:lang w:val="en-US" w:eastAsia="es-MX"/>
+        </w:rPr>
+        <w:t>const</w:t>
+      </w:r>
+      <w:proofErr w:type="spellEnd"/>
+      <w:proofErr w:type="gramEnd"/>
+      <w:r>
+        <w:rPr>
+          <w:rFonts w:ascii="Courier New" w:eastAsia="Times New Roman" w:hAnsi="Courier New" w:cs="Courier New"/>
+          <w:color w:val="FFFFFF"/>
+          <w:sz w:val="20"/>
+          <w:szCs w:val="20"/>
+          <w:lang w:val="en-US" w:eastAsia="es-MX"/>
+        </w:rPr>
+        <w:t xml:space="preserve"> [online, </w:t>
+      </w:r>
+      <w:proofErr w:type="spellStart"/>
+      <w:r>
+        <w:rPr>
+          <w:rFonts w:ascii="Courier New" w:eastAsia="Times New Roman" w:hAnsi="Courier New" w:cs="Courier New"/>
+          <w:color w:val="FFFFFF"/>
+          <w:sz w:val="20"/>
+          <w:szCs w:val="20"/>
+          <w:lang w:val="en-US" w:eastAsia="es-MX"/>
+        </w:rPr>
+        <w:t>setOnline</w:t>
+      </w:r>
+      <w:proofErr w:type="spellEnd"/>
+      <w:r>
+        <w:rPr>
+          <w:rFonts w:ascii="Courier New" w:eastAsia="Times New Roman" w:hAnsi="Courier New" w:cs="Courier New"/>
+          <w:color w:val="FFFFFF"/>
+          <w:sz w:val="20"/>
+          <w:szCs w:val="20"/>
+          <w:lang w:val="en-US" w:eastAsia="es-MX"/>
+        </w:rPr>
+        <w:t xml:space="preserve">] = </w:t>
+      </w:r>
+      <w:proofErr w:type="spellStart"/>
+      <w:r>
+        <w:rPr>
+          <w:rFonts w:ascii="Courier New" w:eastAsia="Times New Roman" w:hAnsi="Courier New" w:cs="Courier New"/>
+          <w:color w:val="FFFFFF"/>
+          <w:sz w:val="20"/>
+          <w:szCs w:val="20"/>
+          <w:lang w:val="en-US" w:eastAsia="es-MX"/>
+        </w:rPr>
+        <w:t>useState</w:t>
+      </w:r>
+      <w:proofErr w:type="spellEnd"/>
+      <w:r>
+        <w:rPr>
+          <w:rFonts w:ascii="Courier New" w:eastAsia="Times New Roman" w:hAnsi="Courier New" w:cs="Courier New"/>
+          <w:color w:val="FFFFFF"/>
+          <w:sz w:val="20"/>
+          <w:szCs w:val="20"/>
+          <w:lang w:val="en-US" w:eastAsia="es-MX"/>
+        </w:rPr>
+        <w:t xml:space="preserve">(navigator ? </w:t>
+      </w:r>
+      <w:proofErr w:type="spellStart"/>
+      <w:r>
+        <w:rPr>
+          <w:rFonts w:ascii="Courier New" w:eastAsia="Times New Roman" w:hAnsi="Courier New" w:cs="Courier New"/>
+          <w:color w:val="FFFFFF"/>
+          <w:sz w:val="20"/>
+          <w:szCs w:val="20"/>
+          <w:lang w:val="en-US" w:eastAsia="es-MX"/>
+        </w:rPr>
+        <w:t>navigator.onLine</w:t>
+      </w:r>
+      <w:proofErr w:type="spellEnd"/>
+      <w:r>
+        <w:rPr>
+          <w:rFonts w:ascii="Courier New" w:eastAsia="Times New Roman" w:hAnsi="Courier New" w:cs="Courier New"/>
+          <w:color w:val="FFFFFF"/>
+          <w:sz w:val="20"/>
+          <w:szCs w:val="20"/>
+          <w:lang w:val="en-US" w:eastAsia="es-MX"/>
+        </w:rPr>
+        <w:t xml:space="preserve"> : </w:t>
+      </w:r>
+      <w:r>
+        <w:rPr>
+          <w:rFonts w:ascii="Courier New" w:eastAsia="Times New Roman" w:hAnsi="Courier New" w:cs="Courier New"/>
+          <w:b/>
+          <w:bCs/>
+          <w:color w:val="F92672"/>
+          <w:sz w:val="20"/>
+          <w:szCs w:val="20"/>
+          <w:lang w:val="en-US" w:eastAsia="es-MX"/>
+        </w:rPr>
+        <w:t>true</w:t>
+      </w:r>
+      <w:r>
+        <w:rPr>
+          <w:rFonts w:ascii="Courier New" w:eastAsia="Times New Roman" w:hAnsi="Courier New" w:cs="Courier New"/>
+          <w:color w:val="FFFFFF"/>
+          <w:sz w:val="20"/>
+          <w:szCs w:val="20"/>
+          <w:lang w:val="en-US" w:eastAsia="es-MX"/>
+        </w:rPr>
+        <w:t>);</w:t>
+      </w:r>
+    </w:p>
+    <w:p>
+      <w:pPr>
+        <w:shd w:val="clear" w:color="auto" w:fill="333333"/>
+        <w:tabs>
+          <w:tab w:val="left" w:pos="916"/>
+          <w:tab w:val="left" w:pos="1832"/>
+          <w:tab w:val="left" w:pos="2748"/>
+          <w:tab w:val="left" w:pos="3664"/>
+          <w:tab w:val="left" w:pos="4580"/>
+          <w:tab w:val="left" w:pos="5496"/>
+          <w:tab w:val="left" w:pos="6412"/>
+          <w:tab w:val="left" w:pos="7328"/>
+          <w:tab w:val="left" w:pos="8244"/>
+          <w:tab w:val="left" w:pos="9160"/>
+          <w:tab w:val="left" w:pos="10076"/>
+          <w:tab w:val="left" w:pos="10992"/>
+          <w:tab w:val="left" w:pos="11908"/>
+          <w:tab w:val="left" w:pos="12824"/>
+          <w:tab w:val="left" w:pos="13740"/>
+          <w:tab w:val="left" w:pos="14656"/>
+        </w:tabs>
+        <w:spacing w:before="0" w:after="0" w:line="240" w:lineRule="auto"/>
+        <w:rPr>
+          <w:rFonts w:ascii="Courier New" w:eastAsia="Times New Roman" w:hAnsi="Courier New" w:cs="Courier New"/>
+          <w:color w:val="FFFFFF"/>
+          <w:sz w:val="20"/>
+          <w:szCs w:val="20"/>
+          <w:lang w:val="en-US" w:eastAsia="es-MX"/>
+        </w:rPr>
+      </w:pPr>
+    </w:p>
+    <w:p>
+      <w:pPr>
+        <w:shd w:val="clear" w:color="auto" w:fill="333333"/>
+        <w:tabs>
+          <w:tab w:val="left" w:pos="916"/>
+          <w:tab w:val="left" w:pos="1832"/>
+          <w:tab w:val="left" w:pos="2748"/>
+          <w:tab w:val="left" w:pos="3664"/>
+          <w:tab w:val="left" w:pos="4580"/>
+          <w:tab w:val="left" w:pos="5496"/>
+          <w:tab w:val="left" w:pos="6412"/>
+          <w:tab w:val="left" w:pos="7328"/>
+          <w:tab w:val="left" w:pos="8244"/>
+          <w:tab w:val="left" w:pos="9160"/>
+          <w:tab w:val="left" w:pos="10076"/>
+          <w:tab w:val="left" w:pos="10992"/>
+          <w:tab w:val="left" w:pos="11908"/>
+          <w:tab w:val="left" w:pos="12824"/>
+          <w:tab w:val="left" w:pos="13740"/>
+          <w:tab w:val="left" w:pos="14656"/>
+        </w:tabs>
+        <w:spacing w:before="0" w:after="0" w:line="240" w:lineRule="auto"/>
+        <w:rPr>
+          <w:rFonts w:ascii="Courier New" w:eastAsia="Times New Roman" w:hAnsi="Courier New" w:cs="Courier New"/>
+          <w:color w:val="FFFFFF"/>
+          <w:sz w:val="20"/>
+          <w:szCs w:val="20"/>
+          <w:lang w:val="en-US" w:eastAsia="es-MX"/>
+        </w:rPr>
+      </w:pPr>
+      <w:r>
+        <w:rPr>
+          <w:rFonts w:ascii="Courier New" w:eastAsia="Times New Roman" w:hAnsi="Courier New" w:cs="Courier New"/>
+          <w:color w:val="FFFFFF"/>
+          <w:sz w:val="20"/>
+          <w:szCs w:val="20"/>
+          <w:lang w:val="en-US" w:eastAsia="es-MX"/>
+        </w:rPr>
+        <w:t xml:space="preserve">  </w:t>
+      </w:r>
+      <w:proofErr w:type="spellStart"/>
+      <w:proofErr w:type="gramStart"/>
+      <w:r>
+        <w:rPr>
+          <w:rFonts w:ascii="Courier New" w:eastAsia="Times New Roman" w:hAnsi="Courier New" w:cs="Courier New"/>
+          <w:color w:val="FFFFFF"/>
+          <w:sz w:val="20"/>
+          <w:szCs w:val="20"/>
+          <w:lang w:val="en-US" w:eastAsia="es-MX"/>
+        </w:rPr>
+        <w:t>useEffect</w:t>
+      </w:r>
+      <w:proofErr w:type="spellEnd"/>
+      <w:r>
+        <w:rPr>
+          <w:rFonts w:ascii="Courier New" w:eastAsia="Times New Roman" w:hAnsi="Courier New" w:cs="Courier New"/>
+          <w:color w:val="FFFFFF"/>
+          <w:sz w:val="20"/>
+          <w:szCs w:val="20"/>
+          <w:lang w:val="en-US" w:eastAsia="es-MX"/>
+        </w:rPr>
+        <w:t>(</w:t>
+      </w:r>
+      <w:proofErr w:type="gramEnd"/>
+      <w:r>
+        <w:rPr>
+          <w:rFonts w:ascii="Courier New" w:eastAsia="Times New Roman" w:hAnsi="Courier New" w:cs="Courier New"/>
+          <w:color w:val="FFFFFF"/>
+          <w:sz w:val="20"/>
+          <w:szCs w:val="20"/>
+          <w:lang w:val="en-US" w:eastAsia="es-MX"/>
+        </w:rPr>
+        <w:t>() =&gt; {</w:t>
+      </w:r>
+    </w:p>
+    <w:p>
+      <w:pPr>
+        <w:shd w:val="clear" w:color="auto" w:fill="333333"/>
+        <w:tabs>
+          <w:tab w:val="left" w:pos="916"/>
+          <w:tab w:val="left" w:pos="1832"/>
+          <w:tab w:val="left" w:pos="2748"/>
+          <w:tab w:val="left" w:pos="3664"/>
+          <w:tab w:val="left" w:pos="4580"/>
+          <w:tab w:val="left" w:pos="5496"/>
+          <w:tab w:val="left" w:pos="6412"/>
+          <w:tab w:val="left" w:pos="7328"/>
+          <w:tab w:val="left" w:pos="8244"/>
+          <w:tab w:val="left" w:pos="9160"/>
+          <w:tab w:val="left" w:pos="10076"/>
+          <w:tab w:val="left" w:pos="10992"/>
+          <w:tab w:val="left" w:pos="11908"/>
+          <w:tab w:val="left" w:pos="12824"/>
+          <w:tab w:val="left" w:pos="13740"/>
+          <w:tab w:val="left" w:pos="14656"/>
+        </w:tabs>
+        <w:spacing w:before="0" w:after="0" w:line="240" w:lineRule="auto"/>
+        <w:rPr>
+          <w:rFonts w:ascii="Courier New" w:eastAsia="Times New Roman" w:hAnsi="Courier New" w:cs="Courier New"/>
+          <w:color w:val="FFFFFF"/>
+          <w:sz w:val="20"/>
+          <w:szCs w:val="20"/>
+          <w:lang w:val="en-US" w:eastAsia="es-MX"/>
+        </w:rPr>
+      </w:pPr>
+      <w:r>
+        <w:rPr>
+          <w:rFonts w:ascii="Courier New" w:eastAsia="Times New Roman" w:hAnsi="Courier New" w:cs="Courier New"/>
+          <w:color w:val="FFFFFF"/>
+          <w:sz w:val="20"/>
+          <w:szCs w:val="20"/>
+          <w:lang w:val="en-US" w:eastAsia="es-MX"/>
+        </w:rPr>
+        <w:t xml:space="preserve">    </w:t>
+      </w:r>
+      <w:proofErr w:type="gramStart"/>
+      <w:r>
+        <w:rPr>
+          <w:rFonts w:ascii="Courier New" w:eastAsia="Times New Roman" w:hAnsi="Courier New" w:cs="Courier New"/>
+          <w:b/>
+          <w:bCs/>
+          <w:color w:val="F92672"/>
+          <w:sz w:val="20"/>
+          <w:szCs w:val="20"/>
+          <w:lang w:val="en-US" w:eastAsia="es-MX"/>
+        </w:rPr>
+        <w:t>if</w:t>
+      </w:r>
+      <w:proofErr w:type="gramEnd"/>
+      <w:r>
+        <w:rPr>
+          <w:rFonts w:ascii="Courier New" w:eastAsia="Times New Roman" w:hAnsi="Courier New" w:cs="Courier New"/>
+          <w:color w:val="FFFFFF"/>
+          <w:sz w:val="20"/>
+          <w:szCs w:val="20"/>
+          <w:lang w:val="en-US" w:eastAsia="es-MX"/>
+        </w:rPr>
+        <w:t xml:space="preserve"> (!</w:t>
+      </w:r>
+      <w:r>
+        <w:rPr>
+          <w:rFonts w:ascii="Courier New" w:eastAsia="Times New Roman" w:hAnsi="Courier New" w:cs="Courier New"/>
+          <w:color w:val="A6E22E"/>
+          <w:sz w:val="20"/>
+          <w:szCs w:val="20"/>
+          <w:lang w:val="en-US" w:eastAsia="es-MX"/>
+        </w:rPr>
+        <w:t>window</w:t>
+      </w:r>
+      <w:r>
+        <w:rPr>
+          <w:rFonts w:ascii="Courier New" w:eastAsia="Times New Roman" w:hAnsi="Courier New" w:cs="Courier New"/>
+          <w:color w:val="FFFFFF"/>
+          <w:sz w:val="20"/>
+          <w:szCs w:val="20"/>
+          <w:lang w:val="en-US" w:eastAsia="es-MX"/>
+        </w:rPr>
+        <w:t xml:space="preserve">) </w:t>
+      </w:r>
+      <w:r>
+        <w:rPr>
+          <w:rFonts w:ascii="Courier New" w:eastAsia="Times New Roman" w:hAnsi="Courier New" w:cs="Courier New"/>
+          <w:b/>
+          <w:bCs/>
+          <w:color w:val="F92672"/>
+          <w:sz w:val="20"/>
+          <w:szCs w:val="20"/>
+          <w:lang w:val="en-US" w:eastAsia="es-MX"/>
+        </w:rPr>
+        <w:t>return</w:t>
+      </w:r>
+      <w:r>
+        <w:rPr>
+          <w:rFonts w:ascii="Courier New" w:eastAsia="Times New Roman" w:hAnsi="Courier New" w:cs="Courier New"/>
+          <w:color w:val="FFFFFF"/>
+          <w:sz w:val="20"/>
+          <w:szCs w:val="20"/>
+          <w:lang w:val="en-US" w:eastAsia="es-MX"/>
+        </w:rPr>
+        <w:t>;</w:t>
+      </w:r>
+    </w:p>
+    <w:p>
+      <w:pPr>
+        <w:shd w:val="clear" w:color="auto" w:fill="333333"/>
+        <w:tabs>
+          <w:tab w:val="left" w:pos="916"/>
+          <w:tab w:val="left" w:pos="1832"/>
+          <w:tab w:val="left" w:pos="2748"/>
+          <w:tab w:val="left" w:pos="3664"/>
+          <w:tab w:val="left" w:pos="4580"/>
+          <w:tab w:val="left" w:pos="5496"/>
+          <w:tab w:val="left" w:pos="6412"/>
+          <w:tab w:val="left" w:pos="7328"/>
+          <w:tab w:val="left" w:pos="8244"/>
+          <w:tab w:val="left" w:pos="9160"/>
+          <w:tab w:val="left" w:pos="10076"/>
+          <w:tab w:val="left" w:pos="10992"/>
+          <w:tab w:val="left" w:pos="11908"/>
+          <w:tab w:val="left" w:pos="12824"/>
+          <w:tab w:val="left" w:pos="13740"/>
+          <w:tab w:val="left" w:pos="14656"/>
+        </w:tabs>
+        <w:spacing w:before="0" w:after="0" w:line="240" w:lineRule="auto"/>
+        <w:rPr>
+          <w:rFonts w:ascii="Courier New" w:eastAsia="Times New Roman" w:hAnsi="Courier New" w:cs="Courier New"/>
+          <w:color w:val="FFFFFF"/>
+          <w:sz w:val="20"/>
+          <w:szCs w:val="20"/>
+          <w:lang w:val="en-US" w:eastAsia="es-MX"/>
+        </w:rPr>
+      </w:pPr>
+    </w:p>
+    <w:p>
+      <w:pPr>
+        <w:shd w:val="clear" w:color="auto" w:fill="333333"/>
+        <w:tabs>
+          <w:tab w:val="left" w:pos="916"/>
+          <w:tab w:val="left" w:pos="1832"/>
+          <w:tab w:val="left" w:pos="2748"/>
+          <w:tab w:val="left" w:pos="3664"/>
+          <w:tab w:val="left" w:pos="4580"/>
+          <w:tab w:val="left" w:pos="5496"/>
+          <w:tab w:val="left" w:pos="6412"/>
+          <w:tab w:val="left" w:pos="7328"/>
+          <w:tab w:val="left" w:pos="8244"/>
+          <w:tab w:val="left" w:pos="9160"/>
+          <w:tab w:val="left" w:pos="10076"/>
+          <w:tab w:val="left" w:pos="10992"/>
+          <w:tab w:val="left" w:pos="11908"/>
+          <w:tab w:val="left" w:pos="12824"/>
+          <w:tab w:val="left" w:pos="13740"/>
+          <w:tab w:val="left" w:pos="14656"/>
+        </w:tabs>
+        <w:spacing w:before="0" w:after="0" w:line="240" w:lineRule="auto"/>
+        <w:rPr>
+          <w:rFonts w:ascii="Courier New" w:eastAsia="Times New Roman" w:hAnsi="Courier New" w:cs="Courier New"/>
+          <w:color w:val="FFFFFF"/>
+          <w:sz w:val="20"/>
+          <w:szCs w:val="20"/>
+          <w:lang w:val="en-US" w:eastAsia="es-MX"/>
+        </w:rPr>
+      </w:pPr>
+      <w:r>
+        <w:rPr>
+          <w:rFonts w:ascii="Courier New" w:eastAsia="Times New Roman" w:hAnsi="Courier New" w:cs="Courier New"/>
+          <w:color w:val="FFFFFF"/>
+          <w:sz w:val="20"/>
+          <w:szCs w:val="20"/>
+          <w:lang w:val="en-US" w:eastAsia="es-MX"/>
+        </w:rPr>
+        <w:t xml:space="preserve">    </w:t>
+      </w:r>
+      <w:proofErr w:type="spellStart"/>
+      <w:proofErr w:type="gramStart"/>
+      <w:r>
+        <w:rPr>
+          <w:rFonts w:ascii="Courier New" w:eastAsia="Times New Roman" w:hAnsi="Courier New" w:cs="Courier New"/>
+          <w:color w:val="A6E22E"/>
+          <w:sz w:val="20"/>
+          <w:szCs w:val="20"/>
+          <w:lang w:val="en-US" w:eastAsia="es-MX"/>
+        </w:rPr>
+        <w:t>window</w:t>
+      </w:r>
+      <w:r>
+        <w:rPr>
+          <w:rFonts w:ascii="Courier New" w:eastAsia="Times New Roman" w:hAnsi="Courier New" w:cs="Courier New"/>
+          <w:color w:val="FFFFFF"/>
+          <w:sz w:val="20"/>
+          <w:szCs w:val="20"/>
+          <w:lang w:val="en-US" w:eastAsia="es-MX"/>
+        </w:rPr>
+        <w:t>.addEventListener</w:t>
+      </w:r>
+      <w:proofErr w:type="spellEnd"/>
+      <w:r>
+        <w:rPr>
+          <w:rFonts w:ascii="Courier New" w:eastAsia="Times New Roman" w:hAnsi="Courier New" w:cs="Courier New"/>
+          <w:color w:val="FFFFFF"/>
+          <w:sz w:val="20"/>
+          <w:szCs w:val="20"/>
+          <w:lang w:val="en-US" w:eastAsia="es-MX"/>
+        </w:rPr>
+        <w:t>(</w:t>
+      </w:r>
+      <w:proofErr w:type="gramEnd"/>
+      <w:r>
+        <w:rPr>
+          <w:rFonts w:ascii="Courier New" w:eastAsia="Times New Roman" w:hAnsi="Courier New" w:cs="Courier New"/>
+          <w:color w:val="A6E22E"/>
+          <w:sz w:val="20"/>
+          <w:szCs w:val="20"/>
+          <w:lang w:val="en-US" w:eastAsia="es-MX"/>
+        </w:rPr>
+        <w:t>"online"</w:t>
+      </w:r>
+      <w:r>
+        <w:rPr>
+          <w:rFonts w:ascii="Courier New" w:eastAsia="Times New Roman" w:hAnsi="Courier New" w:cs="Courier New"/>
+          <w:color w:val="FFFFFF"/>
+          <w:sz w:val="20"/>
+          <w:szCs w:val="20"/>
+          <w:lang w:val="en-US" w:eastAsia="es-MX"/>
+        </w:rPr>
+        <w:t xml:space="preserve">, </w:t>
+      </w:r>
+      <w:proofErr w:type="spellStart"/>
+      <w:r>
+        <w:rPr>
+          <w:rFonts w:ascii="Courier New" w:eastAsia="Times New Roman" w:hAnsi="Courier New" w:cs="Courier New"/>
+          <w:color w:val="FFFFFF"/>
+          <w:sz w:val="20"/>
+          <w:szCs w:val="20"/>
+          <w:lang w:val="en-US" w:eastAsia="es-MX"/>
+        </w:rPr>
+        <w:t>goOnline</w:t>
+      </w:r>
+      <w:proofErr w:type="spellEnd"/>
+      <w:r>
+        <w:rPr>
+          <w:rFonts w:ascii="Courier New" w:eastAsia="Times New Roman" w:hAnsi="Courier New" w:cs="Courier New"/>
+          <w:color w:val="FFFFFF"/>
+          <w:sz w:val="20"/>
+          <w:szCs w:val="20"/>
+          <w:lang w:val="en-US" w:eastAsia="es-MX"/>
+        </w:rPr>
+        <w:t>);</w:t>
+      </w:r>
+    </w:p>
+    <w:p>
+      <w:pPr>
+        <w:shd w:val="clear" w:color="auto" w:fill="333333"/>
+        <w:tabs>
+          <w:tab w:val="left" w:pos="916"/>
+          <w:tab w:val="left" w:pos="1832"/>
+          <w:tab w:val="left" w:pos="2748"/>
+          <w:tab w:val="left" w:pos="3664"/>
+          <w:tab w:val="left" w:pos="4580"/>
+          <w:tab w:val="left" w:pos="5496"/>
+          <w:tab w:val="left" w:pos="6412"/>
+          <w:tab w:val="left" w:pos="7328"/>
+          <w:tab w:val="left" w:pos="8244"/>
+          <w:tab w:val="left" w:pos="9160"/>
+          <w:tab w:val="left" w:pos="10076"/>
+          <w:tab w:val="left" w:pos="10992"/>
+          <w:tab w:val="left" w:pos="11908"/>
+          <w:tab w:val="left" w:pos="12824"/>
+          <w:tab w:val="left" w:pos="13740"/>
+          <w:tab w:val="left" w:pos="14656"/>
+        </w:tabs>
+        <w:spacing w:before="0" w:after="0" w:line="240" w:lineRule="auto"/>
+        <w:rPr>
+          <w:rFonts w:ascii="Courier New" w:eastAsia="Times New Roman" w:hAnsi="Courier New" w:cs="Courier New"/>
+          <w:color w:val="FFFFFF"/>
+          <w:sz w:val="20"/>
+          <w:szCs w:val="20"/>
+          <w:lang w:val="en-US" w:eastAsia="es-MX"/>
+        </w:rPr>
+      </w:pPr>
+      <w:r>
+        <w:rPr>
+          <w:rFonts w:ascii="Courier New" w:eastAsia="Times New Roman" w:hAnsi="Courier New" w:cs="Courier New"/>
+          <w:color w:val="FFFFFF"/>
+          <w:sz w:val="20"/>
+          <w:szCs w:val="20"/>
+          <w:lang w:val="en-US" w:eastAsia="es-MX"/>
+        </w:rPr>
+        <w:t xml:space="preserve">    </w:t>
+      </w:r>
+      <w:proofErr w:type="spellStart"/>
+      <w:proofErr w:type="gramStart"/>
+      <w:r>
+        <w:rPr>
+          <w:rFonts w:ascii="Courier New" w:eastAsia="Times New Roman" w:hAnsi="Courier New" w:cs="Courier New"/>
+          <w:color w:val="A6E22E"/>
+          <w:sz w:val="20"/>
+          <w:szCs w:val="20"/>
+          <w:lang w:val="en-US" w:eastAsia="es-MX"/>
+        </w:rPr>
+        <w:t>window</w:t>
+      </w:r>
+      <w:r>
+        <w:rPr>
+          <w:rFonts w:ascii="Courier New" w:eastAsia="Times New Roman" w:hAnsi="Courier New" w:cs="Courier New"/>
+          <w:color w:val="FFFFFF"/>
+          <w:sz w:val="20"/>
+          <w:szCs w:val="20"/>
+          <w:lang w:val="en-US" w:eastAsia="es-MX"/>
+        </w:rPr>
+        <w:t>.addEventListener</w:t>
+      </w:r>
+      <w:proofErr w:type="spellEnd"/>
+      <w:r>
+        <w:rPr>
+          <w:rFonts w:ascii="Courier New" w:eastAsia="Times New Roman" w:hAnsi="Courier New" w:cs="Courier New"/>
+          <w:color w:val="FFFFFF"/>
+          <w:sz w:val="20"/>
+          <w:szCs w:val="20"/>
+          <w:lang w:val="en-US" w:eastAsia="es-MX"/>
+        </w:rPr>
+        <w:t>(</w:t>
+      </w:r>
+      <w:proofErr w:type="gramEnd"/>
+      <w:r>
+        <w:rPr>
+          <w:rFonts w:ascii="Courier New" w:eastAsia="Times New Roman" w:hAnsi="Courier New" w:cs="Courier New"/>
+          <w:color w:val="A6E22E"/>
+          <w:sz w:val="20"/>
+          <w:szCs w:val="20"/>
+          <w:lang w:val="en-US" w:eastAsia="es-MX"/>
+        </w:rPr>
+        <w:t>"offline"</w:t>
+      </w:r>
+      <w:r>
+        <w:rPr>
+          <w:rFonts w:ascii="Courier New" w:eastAsia="Times New Roman" w:hAnsi="Courier New" w:cs="Courier New"/>
+          <w:color w:val="FFFFFF"/>
+          <w:sz w:val="20"/>
+          <w:szCs w:val="20"/>
+          <w:lang w:val="en-US" w:eastAsia="es-MX"/>
+        </w:rPr>
+        <w:t xml:space="preserve">, </w:t>
+      </w:r>
+      <w:proofErr w:type="spellStart"/>
+      <w:r>
+        <w:rPr>
+          <w:rFonts w:ascii="Courier New" w:eastAsia="Times New Roman" w:hAnsi="Courier New" w:cs="Courier New"/>
+          <w:color w:val="FFFFFF"/>
+          <w:sz w:val="20"/>
+          <w:szCs w:val="20"/>
+          <w:lang w:val="en-US" w:eastAsia="es-MX"/>
+        </w:rPr>
+        <w:t>goOffline</w:t>
+      </w:r>
+      <w:proofErr w:type="spellEnd"/>
+      <w:r>
+        <w:rPr>
+          <w:rFonts w:ascii="Courier New" w:eastAsia="Times New Roman" w:hAnsi="Courier New" w:cs="Courier New"/>
+          <w:color w:val="FFFFFF"/>
+          <w:sz w:val="20"/>
+          <w:szCs w:val="20"/>
+          <w:lang w:val="en-US" w:eastAsia="es-MX"/>
+        </w:rPr>
+        <w:t>);</w:t>
+      </w:r>
+    </w:p>
+    <w:p>
+      <w:pPr>
+        <w:shd w:val="clear" w:color="auto" w:fill="333333"/>
+        <w:tabs>
+          <w:tab w:val="left" w:pos="916"/>
+          <w:tab w:val="left" w:pos="1832"/>
+          <w:tab w:val="left" w:pos="2748"/>
+          <w:tab w:val="left" w:pos="3664"/>
+          <w:tab w:val="left" w:pos="4580"/>
+          <w:tab w:val="left" w:pos="5496"/>
+          <w:tab w:val="left" w:pos="6412"/>
+          <w:tab w:val="left" w:pos="7328"/>
+          <w:tab w:val="left" w:pos="8244"/>
+          <w:tab w:val="left" w:pos="9160"/>
+          <w:tab w:val="left" w:pos="10076"/>
+          <w:tab w:val="left" w:pos="10992"/>
+          <w:tab w:val="left" w:pos="11908"/>
+          <w:tab w:val="left" w:pos="12824"/>
+          <w:tab w:val="left" w:pos="13740"/>
+          <w:tab w:val="left" w:pos="14656"/>
+        </w:tabs>
+        <w:spacing w:before="0" w:after="0" w:line="240" w:lineRule="auto"/>
+        <w:rPr>
+          <w:rFonts w:ascii="Courier New" w:eastAsia="Times New Roman" w:hAnsi="Courier New" w:cs="Courier New"/>
+          <w:color w:val="FFFFFF"/>
+          <w:sz w:val="20"/>
+          <w:szCs w:val="20"/>
+          <w:lang w:val="en-US" w:eastAsia="es-MX"/>
+        </w:rPr>
+      </w:pPr>
+    </w:p>
+    <w:p>
+      <w:pPr>
+        <w:shd w:val="clear" w:color="auto" w:fill="333333"/>
+        <w:tabs>
+          <w:tab w:val="left" w:pos="916"/>
+          <w:tab w:val="left" w:pos="1832"/>
+          <w:tab w:val="left" w:pos="2748"/>
+          <w:tab w:val="left" w:pos="3664"/>
+          <w:tab w:val="left" w:pos="4580"/>
+          <w:tab w:val="left" w:pos="5496"/>
+          <w:tab w:val="left" w:pos="6412"/>
+          <w:tab w:val="left" w:pos="7328"/>
+          <w:tab w:val="left" w:pos="8244"/>
+          <w:tab w:val="left" w:pos="9160"/>
+          <w:tab w:val="left" w:pos="10076"/>
+          <w:tab w:val="left" w:pos="10992"/>
+          <w:tab w:val="left" w:pos="11908"/>
+          <w:tab w:val="left" w:pos="12824"/>
+          <w:tab w:val="left" w:pos="13740"/>
+          <w:tab w:val="left" w:pos="14656"/>
+        </w:tabs>
+        <w:spacing w:before="0" w:after="0" w:line="240" w:lineRule="auto"/>
+        <w:rPr>
+          <w:rFonts w:ascii="Courier New" w:eastAsia="Times New Roman" w:hAnsi="Courier New" w:cs="Courier New"/>
+          <w:color w:val="FFFFFF"/>
+          <w:sz w:val="20"/>
+          <w:szCs w:val="20"/>
+          <w:lang w:val="en-US" w:eastAsia="es-MX"/>
+        </w:rPr>
+      </w:pPr>
+      <w:r>
+        <w:rPr>
+          <w:rFonts w:ascii="Courier New" w:eastAsia="Times New Roman" w:hAnsi="Courier New" w:cs="Courier New"/>
+          <w:color w:val="FFFFFF"/>
+          <w:sz w:val="20"/>
+          <w:szCs w:val="20"/>
+          <w:lang w:val="en-US" w:eastAsia="es-MX"/>
+        </w:rPr>
+        <w:t xml:space="preserve">    </w:t>
+      </w:r>
+      <w:proofErr w:type="gramStart"/>
+      <w:r>
+        <w:rPr>
+          <w:rFonts w:ascii="Courier New" w:eastAsia="Times New Roman" w:hAnsi="Courier New" w:cs="Courier New"/>
+          <w:b/>
+          <w:bCs/>
+          <w:color w:val="F92672"/>
+          <w:sz w:val="20"/>
+          <w:szCs w:val="20"/>
+          <w:lang w:val="en-US" w:eastAsia="es-MX"/>
+        </w:rPr>
+        <w:t>return</w:t>
+      </w:r>
+      <w:proofErr w:type="gramEnd"/>
+      <w:r>
+        <w:rPr>
+          <w:rFonts w:ascii="Courier New" w:eastAsia="Times New Roman" w:hAnsi="Courier New" w:cs="Courier New"/>
+          <w:color w:val="FFFFFF"/>
+          <w:sz w:val="20"/>
+          <w:szCs w:val="20"/>
+          <w:lang w:val="en-US" w:eastAsia="es-MX"/>
+        </w:rPr>
+        <w:t xml:space="preserve"> () =&gt; {</w:t>
+      </w:r>
+    </w:p>
+    <w:p>
+      <w:pPr>
+        <w:shd w:val="clear" w:color="auto" w:fill="333333"/>
+        <w:tabs>
+          <w:tab w:val="left" w:pos="916"/>
+          <w:tab w:val="left" w:pos="1832"/>
+          <w:tab w:val="left" w:pos="2748"/>
+          <w:tab w:val="left" w:pos="3664"/>
+          <w:tab w:val="left" w:pos="4580"/>
+          <w:tab w:val="left" w:pos="5496"/>
+          <w:tab w:val="left" w:pos="6412"/>
+          <w:tab w:val="left" w:pos="7328"/>
+          <w:tab w:val="left" w:pos="8244"/>
+          <w:tab w:val="left" w:pos="9160"/>
+          <w:tab w:val="left" w:pos="10076"/>
+          <w:tab w:val="left" w:pos="10992"/>
+          <w:tab w:val="left" w:pos="11908"/>
+          <w:tab w:val="left" w:pos="12824"/>
+          <w:tab w:val="left" w:pos="13740"/>
+          <w:tab w:val="left" w:pos="14656"/>
+        </w:tabs>
+        <w:spacing w:before="0" w:after="0" w:line="240" w:lineRule="auto"/>
+        <w:rPr>
+          <w:rFonts w:ascii="Courier New" w:eastAsia="Times New Roman" w:hAnsi="Courier New" w:cs="Courier New"/>
+          <w:color w:val="FFFFFF"/>
+          <w:sz w:val="20"/>
+          <w:szCs w:val="20"/>
+          <w:lang w:val="en-US" w:eastAsia="es-MX"/>
+        </w:rPr>
+      </w:pPr>
+      <w:r>
+        <w:rPr>
+          <w:rFonts w:ascii="Courier New" w:eastAsia="Times New Roman" w:hAnsi="Courier New" w:cs="Courier New"/>
+          <w:color w:val="FFFFFF"/>
+          <w:sz w:val="20"/>
+          <w:szCs w:val="20"/>
+          <w:lang w:val="en-US" w:eastAsia="es-MX"/>
+        </w:rPr>
+        <w:t xml:space="preserve">      </w:t>
+      </w:r>
+      <w:proofErr w:type="spellStart"/>
+      <w:proofErr w:type="gramStart"/>
+      <w:r>
+        <w:rPr>
+          <w:rFonts w:ascii="Courier New" w:eastAsia="Times New Roman" w:hAnsi="Courier New" w:cs="Courier New"/>
+          <w:color w:val="A6E22E"/>
+          <w:sz w:val="20"/>
+          <w:szCs w:val="20"/>
+          <w:lang w:val="en-US" w:eastAsia="es-MX"/>
+        </w:rPr>
+        <w:t>window</w:t>
+      </w:r>
+      <w:r>
+        <w:rPr>
+          <w:rFonts w:ascii="Courier New" w:eastAsia="Times New Roman" w:hAnsi="Courier New" w:cs="Courier New"/>
+          <w:color w:val="FFFFFF"/>
+          <w:sz w:val="20"/>
+          <w:szCs w:val="20"/>
+          <w:lang w:val="en-US" w:eastAsia="es-MX"/>
+        </w:rPr>
+        <w:t>.removeEventListener</w:t>
+      </w:r>
+      <w:proofErr w:type="spellEnd"/>
+      <w:r>
+        <w:rPr>
+          <w:rFonts w:ascii="Courier New" w:eastAsia="Times New Roman" w:hAnsi="Courier New" w:cs="Courier New"/>
+          <w:color w:val="FFFFFF"/>
+          <w:sz w:val="20"/>
+          <w:szCs w:val="20"/>
+          <w:lang w:val="en-US" w:eastAsia="es-MX"/>
+        </w:rPr>
+        <w:t>(</w:t>
+      </w:r>
+      <w:proofErr w:type="gramEnd"/>
+      <w:r>
+        <w:rPr>
+          <w:rFonts w:ascii="Courier New" w:eastAsia="Times New Roman" w:hAnsi="Courier New" w:cs="Courier New"/>
+          <w:color w:val="A6E22E"/>
+          <w:sz w:val="20"/>
+          <w:szCs w:val="20"/>
+          <w:lang w:val="en-US" w:eastAsia="es-MX"/>
+        </w:rPr>
+        <w:t>"online"</w:t>
+      </w:r>
+      <w:r>
+        <w:rPr>
+          <w:rFonts w:ascii="Courier New" w:eastAsia="Times New Roman" w:hAnsi="Courier New" w:cs="Courier New"/>
+          <w:color w:val="FFFFFF"/>
+          <w:sz w:val="20"/>
+          <w:szCs w:val="20"/>
+          <w:lang w:val="en-US" w:eastAsia="es-MX"/>
+        </w:rPr>
+        <w:t xml:space="preserve">, </w:t>
+      </w:r>
+      <w:proofErr w:type="spellStart"/>
+      <w:r>
+        <w:rPr>
+          <w:rFonts w:ascii="Courier New" w:eastAsia="Times New Roman" w:hAnsi="Courier New" w:cs="Courier New"/>
+          <w:color w:val="FFFFFF"/>
+          <w:sz w:val="20"/>
+          <w:szCs w:val="20"/>
+          <w:lang w:val="en-US" w:eastAsia="es-MX"/>
+        </w:rPr>
+        <w:t>goOnline</w:t>
+      </w:r>
+      <w:proofErr w:type="spellEnd"/>
+      <w:r>
+        <w:rPr>
+          <w:rFonts w:ascii="Courier New" w:eastAsia="Times New Roman" w:hAnsi="Courier New" w:cs="Courier New"/>
+          <w:color w:val="FFFFFF"/>
+          <w:sz w:val="20"/>
+          <w:szCs w:val="20"/>
+          <w:lang w:val="en-US" w:eastAsia="es-MX"/>
+        </w:rPr>
+        <w:t>);</w:t>
+      </w:r>
+    </w:p>
+    <w:p>
+      <w:pPr>
+        <w:shd w:val="clear" w:color="auto" w:fill="333333"/>
+        <w:tabs>
+          <w:tab w:val="left" w:pos="916"/>
+          <w:tab w:val="left" w:pos="1832"/>
+          <w:tab w:val="left" w:pos="2748"/>
+          <w:tab w:val="left" w:pos="3664"/>
+          <w:tab w:val="left" w:pos="4580"/>
+          <w:tab w:val="left" w:pos="5496"/>
+          <w:tab w:val="left" w:pos="6412"/>
+          <w:tab w:val="left" w:pos="7328"/>
+          <w:tab w:val="left" w:pos="8244"/>
+          <w:tab w:val="left" w:pos="9160"/>
+          <w:tab w:val="left" w:pos="10076"/>
+          <w:tab w:val="left" w:pos="10992"/>
+          <w:tab w:val="left" w:pos="11908"/>
+          <w:tab w:val="left" w:pos="12824"/>
+          <w:tab w:val="left" w:pos="13740"/>
+          <w:tab w:val="left" w:pos="14656"/>
+        </w:tabs>
+        <w:spacing w:before="0" w:after="0" w:line="240" w:lineRule="auto"/>
+        <w:rPr>
+          <w:rFonts w:ascii="Courier New" w:eastAsia="Times New Roman" w:hAnsi="Courier New" w:cs="Courier New"/>
+          <w:color w:val="FFFFFF"/>
+          <w:sz w:val="20"/>
+          <w:szCs w:val="20"/>
+          <w:lang w:val="en-US" w:eastAsia="es-MX"/>
+        </w:rPr>
+      </w:pPr>
+      <w:r>
+        <w:rPr>
+          <w:rFonts w:ascii="Courier New" w:eastAsia="Times New Roman" w:hAnsi="Courier New" w:cs="Courier New"/>
+          <w:color w:val="FFFFFF"/>
+          <w:sz w:val="20"/>
+          <w:szCs w:val="20"/>
+          <w:lang w:val="en-US" w:eastAsia="es-MX"/>
+        </w:rPr>
+        <w:t xml:space="preserve">      </w:t>
+      </w:r>
+      <w:proofErr w:type="spellStart"/>
+      <w:proofErr w:type="gramStart"/>
+      <w:r>
+        <w:rPr>
+          <w:rFonts w:ascii="Courier New" w:eastAsia="Times New Roman" w:hAnsi="Courier New" w:cs="Courier New"/>
+          <w:color w:val="A6E22E"/>
+          <w:sz w:val="20"/>
+          <w:szCs w:val="20"/>
+          <w:lang w:val="en-US" w:eastAsia="es-MX"/>
+        </w:rPr>
+        <w:t>window</w:t>
+      </w:r>
+      <w:r>
+        <w:rPr>
+          <w:rFonts w:ascii="Courier New" w:eastAsia="Times New Roman" w:hAnsi="Courier New" w:cs="Courier New"/>
+          <w:color w:val="FFFFFF"/>
+          <w:sz w:val="20"/>
+          <w:szCs w:val="20"/>
+          <w:lang w:val="en-US" w:eastAsia="es-MX"/>
+        </w:rPr>
+        <w:t>.removeEventListener</w:t>
+      </w:r>
+      <w:proofErr w:type="spellEnd"/>
+      <w:r>
+        <w:rPr>
+          <w:rFonts w:ascii="Courier New" w:eastAsia="Times New Roman" w:hAnsi="Courier New" w:cs="Courier New"/>
+          <w:color w:val="FFFFFF"/>
+          <w:sz w:val="20"/>
+          <w:szCs w:val="20"/>
+          <w:lang w:val="en-US" w:eastAsia="es-MX"/>
+        </w:rPr>
+        <w:t>(</w:t>
+      </w:r>
+      <w:proofErr w:type="gramEnd"/>
+      <w:r>
+        <w:rPr>
+          <w:rFonts w:ascii="Courier New" w:eastAsia="Times New Roman" w:hAnsi="Courier New" w:cs="Courier New"/>
+          <w:color w:val="A6E22E"/>
+          <w:sz w:val="20"/>
+          <w:szCs w:val="20"/>
+          <w:lang w:val="en-US" w:eastAsia="es-MX"/>
+        </w:rPr>
+        <w:t>"offline"</w:t>
+      </w:r>
+      <w:r>
+        <w:rPr>
+          <w:rFonts w:ascii="Courier New" w:eastAsia="Times New Roman" w:hAnsi="Courier New" w:cs="Courier New"/>
+          <w:color w:val="FFFFFF"/>
+          <w:sz w:val="20"/>
+          <w:szCs w:val="20"/>
+          <w:lang w:val="en-US" w:eastAsia="es-MX"/>
+        </w:rPr>
+        <w:t xml:space="preserve">, </w:t>
+      </w:r>
+      <w:proofErr w:type="spellStart"/>
+      <w:r>
+        <w:rPr>
+          <w:rFonts w:ascii="Courier New" w:eastAsia="Times New Roman" w:hAnsi="Courier New" w:cs="Courier New"/>
+          <w:color w:val="FFFFFF"/>
+          <w:sz w:val="20"/>
+          <w:szCs w:val="20"/>
+          <w:lang w:val="en-US" w:eastAsia="es-MX"/>
+        </w:rPr>
+        <w:t>goOffline</w:t>
+      </w:r>
+      <w:proofErr w:type="spellEnd"/>
+      <w:r>
+        <w:rPr>
+          <w:rFonts w:ascii="Courier New" w:eastAsia="Times New Roman" w:hAnsi="Courier New" w:cs="Courier New"/>
+          <w:color w:val="FFFFFF"/>
+          <w:sz w:val="20"/>
+          <w:szCs w:val="20"/>
+          <w:lang w:val="en-US" w:eastAsia="es-MX"/>
+        </w:rPr>
+        <w:t>);</w:t>
+      </w:r>
+    </w:p>
+    <w:p>
+      <w:pPr>
+        <w:shd w:val="clear" w:color="auto" w:fill="333333"/>
+        <w:tabs>
+          <w:tab w:val="left" w:pos="916"/>
+          <w:tab w:val="left" w:pos="1832"/>
+          <w:tab w:val="left" w:pos="2748"/>
+          <w:tab w:val="left" w:pos="3664"/>
+          <w:tab w:val="left" w:pos="4580"/>
+          <w:tab w:val="left" w:pos="5496"/>
+          <w:tab w:val="left" w:pos="6412"/>
+          <w:tab w:val="left" w:pos="7328"/>
+          <w:tab w:val="left" w:pos="8244"/>
+          <w:tab w:val="left" w:pos="9160"/>
+          <w:tab w:val="left" w:pos="10076"/>
+          <w:tab w:val="left" w:pos="10992"/>
+          <w:tab w:val="left" w:pos="11908"/>
+          <w:tab w:val="left" w:pos="12824"/>
+          <w:tab w:val="left" w:pos="13740"/>
+          <w:tab w:val="left" w:pos="14656"/>
+        </w:tabs>
+        <w:spacing w:before="0" w:after="0" w:line="240" w:lineRule="auto"/>
+        <w:rPr>
+          <w:rFonts w:ascii="Courier New" w:eastAsia="Times New Roman" w:hAnsi="Courier New" w:cs="Courier New"/>
+          <w:color w:val="FFFFFF"/>
+          <w:sz w:val="20"/>
+          <w:szCs w:val="20"/>
+          <w:lang w:val="en-US" w:eastAsia="es-MX"/>
+        </w:rPr>
+      </w:pPr>
+      <w:r>
+        <w:rPr>
+          <w:rFonts w:ascii="Courier New" w:eastAsia="Times New Roman" w:hAnsi="Courier New" w:cs="Courier New"/>
+          <w:color w:val="FFFFFF"/>
+          <w:sz w:val="20"/>
+          <w:szCs w:val="20"/>
+          <w:lang w:val="en-US" w:eastAsia="es-MX"/>
+        </w:rPr>
+        <w:t xml:space="preserve">    };</w:t>
+      </w:r>
+    </w:p>
+    <w:p>
+      <w:pPr>
+        <w:shd w:val="clear" w:color="auto" w:fill="333333"/>
+        <w:tabs>
+          <w:tab w:val="left" w:pos="916"/>
+          <w:tab w:val="left" w:pos="1832"/>
+          <w:tab w:val="left" w:pos="2748"/>
+          <w:tab w:val="left" w:pos="3664"/>
+          <w:tab w:val="left" w:pos="4580"/>
+          <w:tab w:val="left" w:pos="5496"/>
+          <w:tab w:val="left" w:pos="6412"/>
+          <w:tab w:val="left" w:pos="7328"/>
+          <w:tab w:val="left" w:pos="8244"/>
+          <w:tab w:val="left" w:pos="9160"/>
+          <w:tab w:val="left" w:pos="10076"/>
+          <w:tab w:val="left" w:pos="10992"/>
+          <w:tab w:val="left" w:pos="11908"/>
+          <w:tab w:val="left" w:pos="12824"/>
+          <w:tab w:val="left" w:pos="13740"/>
+          <w:tab w:val="left" w:pos="14656"/>
+        </w:tabs>
+        <w:spacing w:before="0" w:after="0" w:line="240" w:lineRule="auto"/>
+        <w:rPr>
+          <w:rFonts w:ascii="Courier New" w:eastAsia="Times New Roman" w:hAnsi="Courier New" w:cs="Courier New"/>
+          <w:color w:val="FFFFFF"/>
+          <w:sz w:val="20"/>
+          <w:szCs w:val="20"/>
+          <w:lang w:val="en-US" w:eastAsia="es-MX"/>
+        </w:rPr>
+      </w:pPr>
+      <w:r>
+        <w:rPr>
+          <w:rFonts w:ascii="Courier New" w:eastAsia="Times New Roman" w:hAnsi="Courier New" w:cs="Courier New"/>
+          <w:color w:val="FFFFFF"/>
+          <w:sz w:val="20"/>
+          <w:szCs w:val="20"/>
+          <w:lang w:val="en-US" w:eastAsia="es-MX"/>
+        </w:rPr>
+        <w:t xml:space="preserve">  });</w:t>
+      </w:r>
+    </w:p>
+    <w:p>
+      <w:pPr>
+        <w:shd w:val="clear" w:color="auto" w:fill="333333"/>
+        <w:tabs>
+          <w:tab w:val="left" w:pos="916"/>
+          <w:tab w:val="left" w:pos="1832"/>
+          <w:tab w:val="left" w:pos="2748"/>
+          <w:tab w:val="left" w:pos="3664"/>
+          <w:tab w:val="left" w:pos="4580"/>
+          <w:tab w:val="left" w:pos="5496"/>
+          <w:tab w:val="left" w:pos="6412"/>
+          <w:tab w:val="left" w:pos="7328"/>
+          <w:tab w:val="left" w:pos="8244"/>
+          <w:tab w:val="left" w:pos="9160"/>
+          <w:tab w:val="left" w:pos="10076"/>
+          <w:tab w:val="left" w:pos="10992"/>
+          <w:tab w:val="left" w:pos="11908"/>
+          <w:tab w:val="left" w:pos="12824"/>
+          <w:tab w:val="left" w:pos="13740"/>
+          <w:tab w:val="left" w:pos="14656"/>
+        </w:tabs>
+        <w:spacing w:before="0" w:after="0" w:line="240" w:lineRule="auto"/>
+        <w:rPr>
+          <w:rFonts w:ascii="Courier New" w:eastAsia="Times New Roman" w:hAnsi="Courier New" w:cs="Courier New"/>
+          <w:color w:val="FFFFFF"/>
+          <w:sz w:val="20"/>
+          <w:szCs w:val="20"/>
+          <w:lang w:val="en-US" w:eastAsia="es-MX"/>
+        </w:rPr>
+      </w:pPr>
+    </w:p>
+    <w:p>
+      <w:pPr>
+        <w:shd w:val="clear" w:color="auto" w:fill="333333"/>
+        <w:tabs>
+          <w:tab w:val="left" w:pos="916"/>
+          <w:tab w:val="left" w:pos="1832"/>
+          <w:tab w:val="left" w:pos="2748"/>
+          <w:tab w:val="left" w:pos="3664"/>
+          <w:tab w:val="left" w:pos="4580"/>
+          <w:tab w:val="left" w:pos="5496"/>
+          <w:tab w:val="left" w:pos="6412"/>
+          <w:tab w:val="left" w:pos="7328"/>
+          <w:tab w:val="left" w:pos="8244"/>
+          <w:tab w:val="left" w:pos="9160"/>
+          <w:tab w:val="left" w:pos="10076"/>
+          <w:tab w:val="left" w:pos="10992"/>
+          <w:tab w:val="left" w:pos="11908"/>
+          <w:tab w:val="left" w:pos="12824"/>
+          <w:tab w:val="left" w:pos="13740"/>
+          <w:tab w:val="left" w:pos="14656"/>
+        </w:tabs>
+        <w:spacing w:before="0" w:after="0" w:line="240" w:lineRule="auto"/>
+        <w:rPr>
+          <w:rFonts w:ascii="Courier New" w:eastAsia="Times New Roman" w:hAnsi="Courier New" w:cs="Courier New"/>
+          <w:color w:val="FFFFFF"/>
+          <w:sz w:val="20"/>
+          <w:szCs w:val="20"/>
+          <w:lang w:val="en-US" w:eastAsia="es-MX"/>
+        </w:rPr>
+      </w:pPr>
+      <w:r>
+        <w:rPr>
+          <w:rFonts w:ascii="Courier New" w:eastAsia="Times New Roman" w:hAnsi="Courier New" w:cs="Courier New"/>
+          <w:color w:val="FFFFFF"/>
+          <w:sz w:val="20"/>
+          <w:szCs w:val="20"/>
+          <w:lang w:val="en-US" w:eastAsia="es-MX"/>
+        </w:rPr>
+        <w:t xml:space="preserve">  </w:t>
+      </w:r>
+      <w:proofErr w:type="gramStart"/>
+      <w:r>
+        <w:rPr>
+          <w:rFonts w:ascii="Courier New" w:eastAsia="Times New Roman" w:hAnsi="Courier New" w:cs="Courier New"/>
+          <w:b/>
+          <w:bCs/>
+          <w:color w:val="F92672"/>
+          <w:sz w:val="20"/>
+          <w:szCs w:val="20"/>
+          <w:lang w:val="en-US" w:eastAsia="es-MX"/>
+        </w:rPr>
+        <w:t>function</w:t>
+      </w:r>
+      <w:proofErr w:type="gramEnd"/>
+      <w:r>
+        <w:rPr>
+          <w:rFonts w:ascii="Courier New" w:eastAsia="Times New Roman" w:hAnsi="Courier New" w:cs="Courier New"/>
+          <w:color w:val="FFFFFF"/>
+          <w:sz w:val="20"/>
+          <w:szCs w:val="20"/>
+          <w:lang w:val="en-US" w:eastAsia="es-MX"/>
+        </w:rPr>
+        <w:t xml:space="preserve"> </w:t>
+      </w:r>
+      <w:proofErr w:type="spellStart"/>
+      <w:r>
+        <w:rPr>
+          <w:rFonts w:ascii="Courier New" w:eastAsia="Times New Roman" w:hAnsi="Courier New" w:cs="Courier New"/>
+          <w:b/>
+          <w:bCs/>
+          <w:color w:val="A6E22E"/>
+          <w:sz w:val="20"/>
+          <w:szCs w:val="20"/>
+          <w:lang w:val="en-US" w:eastAsia="es-MX"/>
+        </w:rPr>
+        <w:t>goOnline</w:t>
+      </w:r>
+      <w:proofErr w:type="spellEnd"/>
+      <w:r>
+        <w:rPr>
+          <w:rFonts w:ascii="Courier New" w:eastAsia="Times New Roman" w:hAnsi="Courier New" w:cs="Courier New"/>
+          <w:color w:val="FFFFFF"/>
+          <w:sz w:val="20"/>
+          <w:szCs w:val="20"/>
+          <w:lang w:val="en-US" w:eastAsia="es-MX"/>
+        </w:rPr>
+        <w:t>() {</w:t>
+      </w:r>
+    </w:p>
+    <w:p>
+      <w:pPr>
+        <w:shd w:val="clear" w:color="auto" w:fill="333333"/>
+        <w:tabs>
+          <w:tab w:val="left" w:pos="916"/>
+          <w:tab w:val="left" w:pos="1832"/>
+          <w:tab w:val="left" w:pos="2748"/>
+          <w:tab w:val="left" w:pos="3664"/>
+          <w:tab w:val="left" w:pos="4580"/>
+          <w:tab w:val="left" w:pos="5496"/>
+          <w:tab w:val="left" w:pos="6412"/>
+          <w:tab w:val="left" w:pos="7328"/>
+          <w:tab w:val="left" w:pos="8244"/>
+          <w:tab w:val="left" w:pos="9160"/>
+          <w:tab w:val="left" w:pos="10076"/>
+          <w:tab w:val="left" w:pos="10992"/>
+          <w:tab w:val="left" w:pos="11908"/>
+          <w:tab w:val="left" w:pos="12824"/>
+          <w:tab w:val="left" w:pos="13740"/>
+          <w:tab w:val="left" w:pos="14656"/>
+        </w:tabs>
+        <w:spacing w:before="0" w:after="0" w:line="240" w:lineRule="auto"/>
+        <w:rPr>
+          <w:rFonts w:ascii="Courier New" w:eastAsia="Times New Roman" w:hAnsi="Courier New" w:cs="Courier New"/>
+          <w:color w:val="FFFFFF"/>
+          <w:sz w:val="20"/>
+          <w:szCs w:val="20"/>
+          <w:lang w:val="en-US" w:eastAsia="es-MX"/>
+        </w:rPr>
+      </w:pPr>
+      <w:r>
+        <w:rPr>
+          <w:rFonts w:ascii="Courier New" w:eastAsia="Times New Roman" w:hAnsi="Courier New" w:cs="Courier New"/>
+          <w:color w:val="FFFFFF"/>
+          <w:sz w:val="20"/>
+          <w:szCs w:val="20"/>
+          <w:lang w:val="en-US" w:eastAsia="es-MX"/>
+        </w:rPr>
+        <w:t xml:space="preserve">    </w:t>
+      </w:r>
+      <w:proofErr w:type="spellStart"/>
+      <w:proofErr w:type="gramStart"/>
+      <w:r>
+        <w:rPr>
+          <w:rFonts w:ascii="Courier New" w:eastAsia="Times New Roman" w:hAnsi="Courier New" w:cs="Courier New"/>
+          <w:color w:val="FFFFFF"/>
+          <w:sz w:val="20"/>
+          <w:szCs w:val="20"/>
+          <w:lang w:val="en-US" w:eastAsia="es-MX"/>
+        </w:rPr>
+        <w:t>setOnline</w:t>
+      </w:r>
+      <w:proofErr w:type="spellEnd"/>
+      <w:r>
+        <w:rPr>
+          <w:rFonts w:ascii="Courier New" w:eastAsia="Times New Roman" w:hAnsi="Courier New" w:cs="Courier New"/>
+          <w:color w:val="FFFFFF"/>
+          <w:sz w:val="20"/>
+          <w:szCs w:val="20"/>
+          <w:lang w:val="en-US" w:eastAsia="es-MX"/>
+        </w:rPr>
+        <w:t>(</w:t>
+      </w:r>
+      <w:proofErr w:type="gramEnd"/>
+      <w:r>
+        <w:rPr>
+          <w:rFonts w:ascii="Courier New" w:eastAsia="Times New Roman" w:hAnsi="Courier New" w:cs="Courier New"/>
+          <w:b/>
+          <w:bCs/>
+          <w:color w:val="F92672"/>
+          <w:sz w:val="20"/>
+          <w:szCs w:val="20"/>
+          <w:lang w:val="en-US" w:eastAsia="es-MX"/>
+        </w:rPr>
+        <w:t>true</w:t>
+      </w:r>
+      <w:r>
+        <w:rPr>
+          <w:rFonts w:ascii="Courier New" w:eastAsia="Times New Roman" w:hAnsi="Courier New" w:cs="Courier New"/>
+          <w:color w:val="FFFFFF"/>
+          <w:sz w:val="20"/>
+          <w:szCs w:val="20"/>
+          <w:lang w:val="en-US" w:eastAsia="es-MX"/>
+        </w:rPr>
+        <w:t>);</w:t>
+      </w:r>
+    </w:p>
+    <w:p>
+      <w:pPr>
+        <w:shd w:val="clear" w:color="auto" w:fill="333333"/>
+        <w:tabs>
+          <w:tab w:val="left" w:pos="916"/>
+          <w:tab w:val="left" w:pos="1832"/>
+          <w:tab w:val="left" w:pos="2748"/>
+          <w:tab w:val="left" w:pos="3664"/>
+          <w:tab w:val="left" w:pos="4580"/>
+          <w:tab w:val="left" w:pos="5496"/>
+          <w:tab w:val="left" w:pos="6412"/>
+          <w:tab w:val="left" w:pos="7328"/>
+          <w:tab w:val="left" w:pos="8244"/>
+          <w:tab w:val="left" w:pos="9160"/>
+          <w:tab w:val="left" w:pos="10076"/>
+          <w:tab w:val="left" w:pos="10992"/>
+          <w:tab w:val="left" w:pos="11908"/>
+          <w:tab w:val="left" w:pos="12824"/>
+          <w:tab w:val="left" w:pos="13740"/>
+          <w:tab w:val="left" w:pos="14656"/>
+        </w:tabs>
+        <w:spacing w:before="0" w:after="0" w:line="240" w:lineRule="auto"/>
+        <w:rPr>
+          <w:rFonts w:ascii="Courier New" w:eastAsia="Times New Roman" w:hAnsi="Courier New" w:cs="Courier New"/>
+          <w:color w:val="FFFFFF"/>
+          <w:sz w:val="20"/>
+          <w:szCs w:val="20"/>
+          <w:lang w:val="en-US" w:eastAsia="es-MX"/>
+        </w:rPr>
+      </w:pPr>
+      <w:r>
+        <w:rPr>
+          <w:rFonts w:ascii="Courier New" w:eastAsia="Times New Roman" w:hAnsi="Courier New" w:cs="Courier New"/>
+          <w:color w:val="FFFFFF"/>
+          <w:sz w:val="20"/>
+          <w:szCs w:val="20"/>
+          <w:lang w:val="en-US" w:eastAsia="es-MX"/>
+        </w:rPr>
+        <w:t xml:space="preserve">  }</w:t>
+      </w:r>
+    </w:p>
+    <w:p>
+      <w:pPr>
+        <w:shd w:val="clear" w:color="auto" w:fill="333333"/>
+        <w:tabs>
+          <w:tab w:val="left" w:pos="916"/>
+          <w:tab w:val="left" w:pos="1832"/>
+          <w:tab w:val="left" w:pos="2748"/>
+          <w:tab w:val="left" w:pos="3664"/>
+          <w:tab w:val="left" w:pos="4580"/>
+          <w:tab w:val="left" w:pos="5496"/>
+          <w:tab w:val="left" w:pos="6412"/>
+          <w:tab w:val="left" w:pos="7328"/>
+          <w:tab w:val="left" w:pos="8244"/>
+          <w:tab w:val="left" w:pos="9160"/>
+          <w:tab w:val="left" w:pos="10076"/>
+          <w:tab w:val="left" w:pos="10992"/>
+          <w:tab w:val="left" w:pos="11908"/>
+          <w:tab w:val="left" w:pos="12824"/>
+          <w:tab w:val="left" w:pos="13740"/>
+          <w:tab w:val="left" w:pos="14656"/>
+        </w:tabs>
+        <w:spacing w:before="0" w:after="0" w:line="240" w:lineRule="auto"/>
+        <w:rPr>
+          <w:rFonts w:ascii="Courier New" w:eastAsia="Times New Roman" w:hAnsi="Courier New" w:cs="Courier New"/>
+          <w:color w:val="FFFFFF"/>
+          <w:sz w:val="20"/>
+          <w:szCs w:val="20"/>
+          <w:lang w:val="en-US" w:eastAsia="es-MX"/>
+        </w:rPr>
+      </w:pPr>
+    </w:p>
+    <w:p>
+      <w:pPr>
+        <w:shd w:val="clear" w:color="auto" w:fill="333333"/>
+        <w:tabs>
+          <w:tab w:val="left" w:pos="916"/>
+          <w:tab w:val="left" w:pos="1832"/>
+          <w:tab w:val="left" w:pos="2748"/>
+          <w:tab w:val="left" w:pos="3664"/>
+          <w:tab w:val="left" w:pos="4580"/>
+          <w:tab w:val="left" w:pos="5496"/>
+          <w:tab w:val="left" w:pos="6412"/>
+          <w:tab w:val="left" w:pos="7328"/>
+          <w:tab w:val="left" w:pos="8244"/>
+          <w:tab w:val="left" w:pos="9160"/>
+          <w:tab w:val="left" w:pos="10076"/>
+          <w:tab w:val="left" w:pos="10992"/>
+          <w:tab w:val="left" w:pos="11908"/>
+          <w:tab w:val="left" w:pos="12824"/>
+          <w:tab w:val="left" w:pos="13740"/>
+          <w:tab w:val="left" w:pos="14656"/>
+        </w:tabs>
+        <w:spacing w:before="0" w:after="0" w:line="240" w:lineRule="auto"/>
+        <w:rPr>
+          <w:rFonts w:ascii="Courier New" w:eastAsia="Times New Roman" w:hAnsi="Courier New" w:cs="Courier New"/>
+          <w:color w:val="FFFFFF"/>
+          <w:sz w:val="20"/>
+          <w:szCs w:val="20"/>
+          <w:lang w:val="en-US" w:eastAsia="es-MX"/>
+        </w:rPr>
+      </w:pPr>
+      <w:r>
+        <w:rPr>
+          <w:rFonts w:ascii="Courier New" w:eastAsia="Times New Roman" w:hAnsi="Courier New" w:cs="Courier New"/>
+          <w:color w:val="FFFFFF"/>
+          <w:sz w:val="20"/>
+          <w:szCs w:val="20"/>
+          <w:lang w:val="en-US" w:eastAsia="es-MX"/>
+        </w:rPr>
+        <w:t xml:space="preserve">  </w:t>
+      </w:r>
+      <w:proofErr w:type="gramStart"/>
+      <w:r>
+        <w:rPr>
+          <w:rFonts w:ascii="Courier New" w:eastAsia="Times New Roman" w:hAnsi="Courier New" w:cs="Courier New"/>
+          <w:b/>
+          <w:bCs/>
+          <w:color w:val="F92672"/>
+          <w:sz w:val="20"/>
+          <w:szCs w:val="20"/>
+          <w:lang w:val="en-US" w:eastAsia="es-MX"/>
+        </w:rPr>
+        <w:t>function</w:t>
+      </w:r>
+      <w:proofErr w:type="gramEnd"/>
+      <w:r>
+        <w:rPr>
+          <w:rFonts w:ascii="Courier New" w:eastAsia="Times New Roman" w:hAnsi="Courier New" w:cs="Courier New"/>
+          <w:color w:val="FFFFFF"/>
+          <w:sz w:val="20"/>
+          <w:szCs w:val="20"/>
+          <w:lang w:val="en-US" w:eastAsia="es-MX"/>
+        </w:rPr>
+        <w:t xml:space="preserve"> </w:t>
+      </w:r>
+      <w:proofErr w:type="spellStart"/>
+      <w:r>
+        <w:rPr>
+          <w:rFonts w:ascii="Courier New" w:eastAsia="Times New Roman" w:hAnsi="Courier New" w:cs="Courier New"/>
+          <w:b/>
+          <w:bCs/>
+          <w:color w:val="A6E22E"/>
+          <w:sz w:val="20"/>
+          <w:szCs w:val="20"/>
+          <w:lang w:val="en-US" w:eastAsia="es-MX"/>
+        </w:rPr>
+        <w:t>goOffline</w:t>
+      </w:r>
+      <w:proofErr w:type="spellEnd"/>
+      <w:r>
+        <w:rPr>
+          <w:rFonts w:ascii="Courier New" w:eastAsia="Times New Roman" w:hAnsi="Courier New" w:cs="Courier New"/>
+          <w:color w:val="FFFFFF"/>
+          <w:sz w:val="20"/>
+          <w:szCs w:val="20"/>
+          <w:lang w:val="en-US" w:eastAsia="es-MX"/>
+        </w:rPr>
+        <w:t>() {</w:t>
+      </w:r>
+    </w:p>
+    <w:p>
+      <w:pPr>
+        <w:shd w:val="clear" w:color="auto" w:fill="333333"/>
+        <w:tabs>
+          <w:tab w:val="left" w:pos="916"/>
+          <w:tab w:val="left" w:pos="1832"/>
+          <w:tab w:val="left" w:pos="2748"/>
+          <w:tab w:val="left" w:pos="3664"/>
+          <w:tab w:val="left" w:pos="4580"/>
+          <w:tab w:val="left" w:pos="5496"/>
+          <w:tab w:val="left" w:pos="6412"/>
+          <w:tab w:val="left" w:pos="7328"/>
+          <w:tab w:val="left" w:pos="8244"/>
+          <w:tab w:val="left" w:pos="9160"/>
+          <w:tab w:val="left" w:pos="10076"/>
+          <w:tab w:val="left" w:pos="10992"/>
+          <w:tab w:val="left" w:pos="11908"/>
+          <w:tab w:val="left" w:pos="12824"/>
+          <w:tab w:val="left" w:pos="13740"/>
+          <w:tab w:val="left" w:pos="14656"/>
+        </w:tabs>
+        <w:spacing w:before="0" w:after="0" w:line="240" w:lineRule="auto"/>
+        <w:rPr>
+          <w:rFonts w:ascii="Courier New" w:eastAsia="Times New Roman" w:hAnsi="Courier New" w:cs="Courier New"/>
+          <w:color w:val="FFFFFF"/>
+          <w:sz w:val="20"/>
+          <w:szCs w:val="20"/>
+          <w:lang w:val="en-US" w:eastAsia="es-MX"/>
+        </w:rPr>
+      </w:pPr>
+      <w:r>
+        <w:rPr>
+          <w:rFonts w:ascii="Courier New" w:eastAsia="Times New Roman" w:hAnsi="Courier New" w:cs="Courier New"/>
+          <w:color w:val="FFFFFF"/>
+          <w:sz w:val="20"/>
+          <w:szCs w:val="20"/>
+          <w:lang w:val="en-US" w:eastAsia="es-MX"/>
+        </w:rPr>
+        <w:t xml:space="preserve">    </w:t>
+      </w:r>
+      <w:proofErr w:type="spellStart"/>
+      <w:proofErr w:type="gramStart"/>
+      <w:r>
+        <w:rPr>
+          <w:rFonts w:ascii="Courier New" w:eastAsia="Times New Roman" w:hAnsi="Courier New" w:cs="Courier New"/>
+          <w:color w:val="FFFFFF"/>
+          <w:sz w:val="20"/>
+          <w:szCs w:val="20"/>
+          <w:lang w:val="en-US" w:eastAsia="es-MX"/>
+        </w:rPr>
+        <w:t>setOnline</w:t>
+      </w:r>
+      <w:proofErr w:type="spellEnd"/>
+      <w:r>
+        <w:rPr>
+          <w:rFonts w:ascii="Courier New" w:eastAsia="Times New Roman" w:hAnsi="Courier New" w:cs="Courier New"/>
+          <w:color w:val="FFFFFF"/>
+          <w:sz w:val="20"/>
+          <w:szCs w:val="20"/>
+          <w:lang w:val="en-US" w:eastAsia="es-MX"/>
+        </w:rPr>
+        <w:t>(</w:t>
+      </w:r>
+      <w:proofErr w:type="gramEnd"/>
+      <w:r>
+        <w:rPr>
+          <w:rFonts w:ascii="Courier New" w:eastAsia="Times New Roman" w:hAnsi="Courier New" w:cs="Courier New"/>
+          <w:b/>
+          <w:bCs/>
+          <w:color w:val="F92672"/>
+          <w:sz w:val="20"/>
+          <w:szCs w:val="20"/>
+          <w:lang w:val="en-US" w:eastAsia="es-MX"/>
+        </w:rPr>
+        <w:t>false</w:t>
+      </w:r>
+      <w:r>
+        <w:rPr>
+          <w:rFonts w:ascii="Courier New" w:eastAsia="Times New Roman" w:hAnsi="Courier New" w:cs="Courier New"/>
+          <w:color w:val="FFFFFF"/>
+          <w:sz w:val="20"/>
+          <w:szCs w:val="20"/>
+          <w:lang w:val="en-US" w:eastAsia="es-MX"/>
+        </w:rPr>
+        <w:t>);</w:t>
+      </w:r>
+    </w:p>
+    <w:p>
+      <w:pPr>
+        <w:shd w:val="clear" w:color="auto" w:fill="333333"/>
+        <w:tabs>
+          <w:tab w:val="left" w:pos="916"/>
+          <w:tab w:val="left" w:pos="1832"/>
+          <w:tab w:val="left" w:pos="2748"/>
+          <w:tab w:val="left" w:pos="3664"/>
+          <w:tab w:val="left" w:pos="4580"/>
+          <w:tab w:val="left" w:pos="5496"/>
+          <w:tab w:val="left" w:pos="6412"/>
+          <w:tab w:val="left" w:pos="7328"/>
+          <w:tab w:val="left" w:pos="8244"/>
+          <w:tab w:val="left" w:pos="9160"/>
+          <w:tab w:val="left" w:pos="10076"/>
+          <w:tab w:val="left" w:pos="10992"/>
+          <w:tab w:val="left" w:pos="11908"/>
+          <w:tab w:val="left" w:pos="12824"/>
+          <w:tab w:val="left" w:pos="13740"/>
+          <w:tab w:val="left" w:pos="14656"/>
+        </w:tabs>
+        <w:spacing w:before="0" w:after="0" w:line="240" w:lineRule="auto"/>
+        <w:rPr>
+          <w:rFonts w:ascii="Courier New" w:eastAsia="Times New Roman" w:hAnsi="Courier New" w:cs="Courier New"/>
+          <w:color w:val="FFFFFF"/>
+          <w:sz w:val="20"/>
+          <w:szCs w:val="20"/>
+          <w:lang w:val="en-US" w:eastAsia="es-MX"/>
+        </w:rPr>
+      </w:pPr>
+      <w:r>
+        <w:rPr>
+          <w:rFonts w:ascii="Courier New" w:eastAsia="Times New Roman" w:hAnsi="Courier New" w:cs="Courier New"/>
+          <w:color w:val="FFFFFF"/>
+          <w:sz w:val="20"/>
+          <w:szCs w:val="20"/>
+          <w:lang w:val="en-US" w:eastAsia="es-MX"/>
+        </w:rPr>
+        <w:t xml:space="preserve">  }</w:t>
+      </w:r>
+    </w:p>
+    <w:p>
+      <w:pPr>
+        <w:shd w:val="clear" w:color="auto" w:fill="333333"/>
+        <w:tabs>
+          <w:tab w:val="left" w:pos="916"/>
+          <w:tab w:val="left" w:pos="1832"/>
+          <w:tab w:val="left" w:pos="2748"/>
+          <w:tab w:val="left" w:pos="3664"/>
+          <w:tab w:val="left" w:pos="4580"/>
+          <w:tab w:val="left" w:pos="5496"/>
+          <w:tab w:val="left" w:pos="6412"/>
+          <w:tab w:val="left" w:pos="7328"/>
+          <w:tab w:val="left" w:pos="8244"/>
+          <w:tab w:val="left" w:pos="9160"/>
+          <w:tab w:val="left" w:pos="10076"/>
+          <w:tab w:val="left" w:pos="10992"/>
+          <w:tab w:val="left" w:pos="11908"/>
+          <w:tab w:val="left" w:pos="12824"/>
+          <w:tab w:val="left" w:pos="13740"/>
+          <w:tab w:val="left" w:pos="14656"/>
+        </w:tabs>
+        <w:spacing w:before="0" w:after="0" w:line="240" w:lineRule="auto"/>
+        <w:rPr>
+          <w:rFonts w:ascii="Courier New" w:eastAsia="Times New Roman" w:hAnsi="Courier New" w:cs="Courier New"/>
+          <w:color w:val="FFFFFF"/>
+          <w:sz w:val="20"/>
+          <w:szCs w:val="20"/>
+          <w:lang w:val="en-US" w:eastAsia="es-MX"/>
+        </w:rPr>
+      </w:pPr>
+    </w:p>
+    <w:p>
+      <w:pPr>
+        <w:shd w:val="clear" w:color="auto" w:fill="333333"/>
+        <w:tabs>
+          <w:tab w:val="left" w:pos="916"/>
+          <w:tab w:val="left" w:pos="1832"/>
+          <w:tab w:val="left" w:pos="2748"/>
+          <w:tab w:val="left" w:pos="3664"/>
+          <w:tab w:val="left" w:pos="4580"/>
+          <w:tab w:val="left" w:pos="5496"/>
+          <w:tab w:val="left" w:pos="6412"/>
+          <w:tab w:val="left" w:pos="7328"/>
+          <w:tab w:val="left" w:pos="8244"/>
+          <w:tab w:val="left" w:pos="9160"/>
+          <w:tab w:val="left" w:pos="10076"/>
+          <w:tab w:val="left" w:pos="10992"/>
+          <w:tab w:val="left" w:pos="11908"/>
+          <w:tab w:val="left" w:pos="12824"/>
+          <w:tab w:val="left" w:pos="13740"/>
+          <w:tab w:val="left" w:pos="14656"/>
+        </w:tabs>
+        <w:spacing w:before="0" w:after="0" w:line="240" w:lineRule="auto"/>
+        <w:rPr>
+          <w:rFonts w:ascii="Courier New" w:eastAsia="Times New Roman" w:hAnsi="Courier New" w:cs="Courier New"/>
+          <w:color w:val="FFFFFF"/>
+          <w:sz w:val="20"/>
+          <w:szCs w:val="20"/>
+          <w:lang w:val="en-US" w:eastAsia="es-MX"/>
+        </w:rPr>
+      </w:pPr>
+      <w:r>
+        <w:rPr>
+          <w:rFonts w:ascii="Courier New" w:eastAsia="Times New Roman" w:hAnsi="Courier New" w:cs="Courier New"/>
+          <w:color w:val="FFFFFF"/>
+          <w:sz w:val="20"/>
+          <w:szCs w:val="20"/>
+          <w:lang w:val="en-US" w:eastAsia="es-MX"/>
+        </w:rPr>
+        <w:t xml:space="preserve">  </w:t>
+      </w:r>
+      <w:proofErr w:type="gramStart"/>
+      <w:r>
+        <w:rPr>
+          <w:rFonts w:ascii="Courier New" w:eastAsia="Times New Roman" w:hAnsi="Courier New" w:cs="Courier New"/>
+          <w:b/>
+          <w:bCs/>
+          <w:color w:val="F92672"/>
+          <w:sz w:val="20"/>
+          <w:szCs w:val="20"/>
+          <w:lang w:val="en-US" w:eastAsia="es-MX"/>
+        </w:rPr>
+        <w:t>if</w:t>
+      </w:r>
+      <w:proofErr w:type="gramEnd"/>
+      <w:r>
+        <w:rPr>
+          <w:rFonts w:ascii="Courier New" w:eastAsia="Times New Roman" w:hAnsi="Courier New" w:cs="Courier New"/>
+          <w:color w:val="FFFFFF"/>
+          <w:sz w:val="20"/>
+          <w:szCs w:val="20"/>
+          <w:lang w:val="en-US" w:eastAsia="es-MX"/>
+        </w:rPr>
+        <w:t xml:space="preserve"> (online) {</w:t>
+      </w:r>
+    </w:p>
+    <w:p>
+      <w:pPr>
+        <w:shd w:val="clear" w:color="auto" w:fill="333333"/>
+        <w:tabs>
+          <w:tab w:val="left" w:pos="916"/>
+          <w:tab w:val="left" w:pos="1832"/>
+          <w:tab w:val="left" w:pos="2748"/>
+          <w:tab w:val="left" w:pos="3664"/>
+          <w:tab w:val="left" w:pos="4580"/>
+          <w:tab w:val="left" w:pos="5496"/>
+          <w:tab w:val="left" w:pos="6412"/>
+          <w:tab w:val="left" w:pos="7328"/>
+          <w:tab w:val="left" w:pos="8244"/>
+          <w:tab w:val="left" w:pos="9160"/>
+          <w:tab w:val="left" w:pos="10076"/>
+          <w:tab w:val="left" w:pos="10992"/>
+          <w:tab w:val="left" w:pos="11908"/>
+          <w:tab w:val="left" w:pos="12824"/>
+          <w:tab w:val="left" w:pos="13740"/>
+          <w:tab w:val="left" w:pos="14656"/>
+        </w:tabs>
+        <w:spacing w:before="0" w:after="0" w:line="240" w:lineRule="auto"/>
+        <w:rPr>
+          <w:rFonts w:ascii="Courier New" w:eastAsia="Times New Roman" w:hAnsi="Courier New" w:cs="Courier New"/>
+          <w:color w:val="FFFFFF"/>
+          <w:sz w:val="20"/>
+          <w:szCs w:val="20"/>
+          <w:lang w:val="en-US" w:eastAsia="es-MX"/>
+        </w:rPr>
+      </w:pPr>
+      <w:r>
+        <w:rPr>
+          <w:rFonts w:ascii="Courier New" w:eastAsia="Times New Roman" w:hAnsi="Courier New" w:cs="Courier New"/>
+          <w:color w:val="FFFFFF"/>
+          <w:sz w:val="20"/>
+          <w:szCs w:val="20"/>
+          <w:lang w:val="en-US" w:eastAsia="es-MX"/>
+        </w:rPr>
+        <w:t xml:space="preserve">    </w:t>
+      </w:r>
+      <w:proofErr w:type="gramStart"/>
+      <w:r>
+        <w:rPr>
+          <w:rFonts w:ascii="Courier New" w:eastAsia="Times New Roman" w:hAnsi="Courier New" w:cs="Courier New"/>
+          <w:b/>
+          <w:bCs/>
+          <w:color w:val="F92672"/>
+          <w:sz w:val="20"/>
+          <w:szCs w:val="20"/>
+          <w:lang w:val="en-US" w:eastAsia="es-MX"/>
+        </w:rPr>
+        <w:t>return</w:t>
+      </w:r>
+      <w:proofErr w:type="gramEnd"/>
+      <w:r>
+        <w:rPr>
+          <w:rFonts w:ascii="Courier New" w:eastAsia="Times New Roman" w:hAnsi="Courier New" w:cs="Courier New"/>
+          <w:color w:val="FFFFFF"/>
+          <w:sz w:val="20"/>
+          <w:szCs w:val="20"/>
+          <w:lang w:val="en-US" w:eastAsia="es-MX"/>
+        </w:rPr>
+        <w:t xml:space="preserve"> </w:t>
+      </w:r>
+      <w:r>
+        <w:rPr>
+          <w:rFonts w:ascii="Courier New" w:eastAsia="Times New Roman" w:hAnsi="Courier New" w:cs="Courier New"/>
+          <w:b/>
+          <w:bCs/>
+          <w:color w:val="F92672"/>
+          <w:sz w:val="20"/>
+          <w:szCs w:val="20"/>
+          <w:lang w:val="en-US" w:eastAsia="es-MX"/>
+        </w:rPr>
+        <w:t>null</w:t>
+      </w:r>
+      <w:r>
+        <w:rPr>
+          <w:rFonts w:ascii="Courier New" w:eastAsia="Times New Roman" w:hAnsi="Courier New" w:cs="Courier New"/>
+          <w:color w:val="FFFFFF"/>
+          <w:sz w:val="20"/>
+          <w:szCs w:val="20"/>
+          <w:lang w:val="en-US" w:eastAsia="es-MX"/>
+        </w:rPr>
+        <w:t>;</w:t>
+      </w:r>
+    </w:p>
+    <w:p>
+      <w:pPr>
+        <w:shd w:val="clear" w:color="auto" w:fill="333333"/>
+        <w:tabs>
+          <w:tab w:val="left" w:pos="916"/>
+          <w:tab w:val="left" w:pos="1832"/>
+          <w:tab w:val="left" w:pos="2748"/>
+          <w:tab w:val="left" w:pos="3664"/>
+          <w:tab w:val="left" w:pos="4580"/>
+          <w:tab w:val="left" w:pos="5496"/>
+          <w:tab w:val="left" w:pos="6412"/>
+          <w:tab w:val="left" w:pos="7328"/>
+          <w:tab w:val="left" w:pos="8244"/>
+          <w:tab w:val="left" w:pos="9160"/>
+          <w:tab w:val="left" w:pos="10076"/>
+          <w:tab w:val="left" w:pos="10992"/>
+          <w:tab w:val="left" w:pos="11908"/>
+          <w:tab w:val="left" w:pos="12824"/>
+          <w:tab w:val="left" w:pos="13740"/>
+          <w:tab w:val="left" w:pos="14656"/>
+        </w:tabs>
+        <w:spacing w:before="0" w:after="0" w:line="240" w:lineRule="auto"/>
+        <w:rPr>
+          <w:rFonts w:ascii="Courier New" w:eastAsia="Times New Roman" w:hAnsi="Courier New" w:cs="Courier New"/>
+          <w:color w:val="FFFFFF"/>
+          <w:sz w:val="20"/>
+          <w:szCs w:val="20"/>
+          <w:lang w:val="en-US" w:eastAsia="es-MX"/>
+        </w:rPr>
+      </w:pPr>
+      <w:r>
+        <w:rPr>
+          <w:rFonts w:ascii="Courier New" w:eastAsia="Times New Roman" w:hAnsi="Courier New" w:cs="Courier New"/>
+          <w:color w:val="FFFFFF"/>
+          <w:sz w:val="20"/>
+          <w:szCs w:val="20"/>
+          <w:lang w:val="en-US" w:eastAsia="es-MX"/>
+        </w:rPr>
+        <w:t xml:space="preserve">  }</w:t>
+      </w:r>
+    </w:p>
+    <w:p>
+      <w:pPr>
+        <w:shd w:val="clear" w:color="auto" w:fill="333333"/>
+        <w:tabs>
+          <w:tab w:val="left" w:pos="916"/>
+          <w:tab w:val="left" w:pos="1832"/>
+          <w:tab w:val="left" w:pos="2748"/>
+          <w:tab w:val="left" w:pos="3664"/>
+          <w:tab w:val="left" w:pos="4580"/>
+          <w:tab w:val="left" w:pos="5496"/>
+          <w:tab w:val="left" w:pos="6412"/>
+          <w:tab w:val="left" w:pos="7328"/>
+          <w:tab w:val="left" w:pos="8244"/>
+          <w:tab w:val="left" w:pos="9160"/>
+          <w:tab w:val="left" w:pos="10076"/>
+          <w:tab w:val="left" w:pos="10992"/>
+          <w:tab w:val="left" w:pos="11908"/>
+          <w:tab w:val="left" w:pos="12824"/>
+          <w:tab w:val="left" w:pos="13740"/>
+          <w:tab w:val="left" w:pos="14656"/>
+        </w:tabs>
+        <w:spacing w:before="0" w:after="0" w:line="240" w:lineRule="auto"/>
+        <w:rPr>
+          <w:rFonts w:ascii="Courier New" w:eastAsia="Times New Roman" w:hAnsi="Courier New" w:cs="Courier New"/>
+          <w:color w:val="FFFFFF"/>
+          <w:sz w:val="20"/>
+          <w:szCs w:val="20"/>
+          <w:lang w:val="en-US" w:eastAsia="es-MX"/>
+        </w:rPr>
+      </w:pPr>
+    </w:p>
+    <w:p>
+      <w:pPr>
+        <w:shd w:val="clear" w:color="auto" w:fill="333333"/>
+        <w:tabs>
+          <w:tab w:val="left" w:pos="916"/>
+          <w:tab w:val="left" w:pos="1832"/>
+          <w:tab w:val="left" w:pos="2748"/>
+          <w:tab w:val="left" w:pos="3664"/>
+          <w:tab w:val="left" w:pos="4580"/>
+          <w:tab w:val="left" w:pos="5496"/>
+          <w:tab w:val="left" w:pos="6412"/>
+          <w:tab w:val="left" w:pos="7328"/>
+          <w:tab w:val="left" w:pos="8244"/>
+          <w:tab w:val="left" w:pos="9160"/>
+          <w:tab w:val="left" w:pos="10076"/>
+          <w:tab w:val="left" w:pos="10992"/>
+          <w:tab w:val="left" w:pos="11908"/>
+          <w:tab w:val="left" w:pos="12824"/>
+          <w:tab w:val="left" w:pos="13740"/>
+          <w:tab w:val="left" w:pos="14656"/>
+        </w:tabs>
+        <w:spacing w:before="0" w:after="0" w:line="240" w:lineRule="auto"/>
+        <w:rPr>
+          <w:rFonts w:ascii="Courier New" w:eastAsia="Times New Roman" w:hAnsi="Courier New" w:cs="Courier New"/>
+          <w:color w:val="FFFFFF"/>
+          <w:sz w:val="20"/>
+          <w:szCs w:val="20"/>
+          <w:lang w:val="en-US" w:eastAsia="es-MX"/>
+        </w:rPr>
+      </w:pPr>
+      <w:r>
+        <w:rPr>
+          <w:rFonts w:ascii="Courier New" w:eastAsia="Times New Roman" w:hAnsi="Courier New" w:cs="Courier New"/>
+          <w:color w:val="FFFFFF"/>
+          <w:sz w:val="20"/>
+          <w:szCs w:val="20"/>
+          <w:lang w:val="en-US" w:eastAsia="es-MX"/>
+        </w:rPr>
+        <w:t xml:space="preserve">  </w:t>
+      </w:r>
+      <w:proofErr w:type="gramStart"/>
+      <w:r>
+        <w:rPr>
+          <w:rFonts w:ascii="Courier New" w:eastAsia="Times New Roman" w:hAnsi="Courier New" w:cs="Courier New"/>
+          <w:b/>
+          <w:bCs/>
+          <w:color w:val="F92672"/>
+          <w:sz w:val="20"/>
+          <w:szCs w:val="20"/>
+          <w:lang w:val="en-US" w:eastAsia="es-MX"/>
+        </w:rPr>
+        <w:t>return</w:t>
+      </w:r>
+      <w:proofErr w:type="gramEnd"/>
+      <w:r>
+        <w:rPr>
+          <w:rFonts w:ascii="Courier New" w:eastAsia="Times New Roman" w:hAnsi="Courier New" w:cs="Courier New"/>
+          <w:color w:val="FFFFFF"/>
+          <w:sz w:val="20"/>
+          <w:szCs w:val="20"/>
+          <w:lang w:val="en-US" w:eastAsia="es-MX"/>
+        </w:rPr>
+        <w:t xml:space="preserve"> </w:t>
+      </w:r>
+      <w:r>
+        <w:rPr>
+          <w:rFonts w:ascii="Courier New" w:eastAsia="Times New Roman" w:hAnsi="Courier New" w:cs="Courier New"/>
+          <w:color w:val="F92672"/>
+          <w:sz w:val="20"/>
+          <w:szCs w:val="20"/>
+          <w:lang w:val="en-US" w:eastAsia="es-MX"/>
+        </w:rPr>
+        <w:t>&lt;span&gt;</w:t>
+      </w:r>
+      <w:r>
+        <w:rPr>
+          <w:rFonts w:ascii="Courier New" w:eastAsia="Times New Roman" w:hAnsi="Courier New" w:cs="Courier New"/>
+          <w:color w:val="FFFFFF"/>
+          <w:sz w:val="20"/>
+          <w:szCs w:val="20"/>
+          <w:lang w:val="en-US" w:eastAsia="es-MX"/>
+        </w:rPr>
+        <w:t>{children}</w:t>
+      </w:r>
+      <w:r>
+        <w:rPr>
+          <w:rFonts w:ascii="Courier New" w:eastAsia="Times New Roman" w:hAnsi="Courier New" w:cs="Courier New"/>
+          <w:color w:val="F92672"/>
+          <w:sz w:val="20"/>
+          <w:szCs w:val="20"/>
+          <w:lang w:val="en-US" w:eastAsia="es-MX"/>
+        </w:rPr>
+        <w:t>&lt;/span&gt;</w:t>
+      </w:r>
+      <w:r>
+        <w:rPr>
+          <w:rFonts w:ascii="Courier New" w:eastAsia="Times New Roman" w:hAnsi="Courier New" w:cs="Courier New"/>
+          <w:color w:val="FFFFFF"/>
+          <w:sz w:val="20"/>
+          <w:szCs w:val="20"/>
+          <w:lang w:val="en-US" w:eastAsia="es-MX"/>
+        </w:rPr>
+        <w:t>;</w:t>
+      </w:r>
+    </w:p>
+    <w:p>
+      <w:pPr>
+        <w:shd w:val="clear" w:color="auto" w:fill="333333"/>
+        <w:tabs>
+          <w:tab w:val="left" w:pos="916"/>
+          <w:tab w:val="left" w:pos="1832"/>
+          <w:tab w:val="left" w:pos="2748"/>
+          <w:tab w:val="left" w:pos="3664"/>
+          <w:tab w:val="left" w:pos="4580"/>
+          <w:tab w:val="left" w:pos="5496"/>
+          <w:tab w:val="left" w:pos="6412"/>
+          <w:tab w:val="left" w:pos="7328"/>
+          <w:tab w:val="left" w:pos="8244"/>
+          <w:tab w:val="left" w:pos="9160"/>
+          <w:tab w:val="left" w:pos="10076"/>
+          <w:tab w:val="left" w:pos="10992"/>
+          <w:tab w:val="left" w:pos="11908"/>
+          <w:tab w:val="left" w:pos="12824"/>
+          <w:tab w:val="left" w:pos="13740"/>
+          <w:tab w:val="left" w:pos="14656"/>
+        </w:tabs>
+        <w:spacing w:before="0" w:after="0" w:line="240" w:lineRule="auto"/>
+        <w:rPr>
+          <w:rFonts w:ascii="Courier New" w:eastAsia="Times New Roman" w:hAnsi="Courier New" w:cs="Courier New"/>
+          <w:color w:val="FFFFFF"/>
+          <w:sz w:val="20"/>
+          <w:szCs w:val="20"/>
+          <w:lang w:val="en-US" w:eastAsia="es-MX"/>
+        </w:rPr>
+      </w:pPr>
+      <w:r>
+        <w:rPr>
+          <w:rFonts w:ascii="Courier New" w:eastAsia="Times New Roman" w:hAnsi="Courier New" w:cs="Courier New"/>
+          <w:color w:val="FFFFFF"/>
+          <w:sz w:val="20"/>
+          <w:szCs w:val="20"/>
+          <w:lang w:val="en-US" w:eastAsia="es-MX"/>
+        </w:rPr>
+        <w:t>};</w:t>
+      </w:r>
+    </w:p>
+    <w:p>
+      <w:pPr>
+        <w:shd w:val="clear" w:color="auto" w:fill="333333"/>
+        <w:tabs>
+          <w:tab w:val="left" w:pos="916"/>
+          <w:tab w:val="left" w:pos="1832"/>
+          <w:tab w:val="left" w:pos="2748"/>
+          <w:tab w:val="left" w:pos="3664"/>
+          <w:tab w:val="left" w:pos="4580"/>
+          <w:tab w:val="left" w:pos="5496"/>
+          <w:tab w:val="left" w:pos="6412"/>
+          <w:tab w:val="left" w:pos="7328"/>
+          <w:tab w:val="left" w:pos="8244"/>
+          <w:tab w:val="left" w:pos="9160"/>
+          <w:tab w:val="left" w:pos="10076"/>
+          <w:tab w:val="left" w:pos="10992"/>
+          <w:tab w:val="left" w:pos="11908"/>
+          <w:tab w:val="left" w:pos="12824"/>
+          <w:tab w:val="left" w:pos="13740"/>
+          <w:tab w:val="left" w:pos="14656"/>
+        </w:tabs>
+        <w:spacing w:before="0" w:after="0" w:line="240" w:lineRule="auto"/>
+        <w:rPr>
+          <w:rFonts w:ascii="Courier New" w:eastAsia="Times New Roman" w:hAnsi="Courier New" w:cs="Courier New"/>
+          <w:color w:val="FFFFFF"/>
+          <w:sz w:val="20"/>
+          <w:szCs w:val="20"/>
+          <w:lang w:val="en-US" w:eastAsia="es-MX"/>
+        </w:rPr>
+      </w:pPr>
+    </w:p>
+    <w:p>
+      <w:pPr>
+        <w:shd w:val="clear" w:color="auto" w:fill="333333"/>
+        <w:tabs>
+          <w:tab w:val="left" w:pos="916"/>
+          <w:tab w:val="left" w:pos="1832"/>
+          <w:tab w:val="left" w:pos="2748"/>
+          <w:tab w:val="left" w:pos="3664"/>
+          <w:tab w:val="left" w:pos="4580"/>
+          <w:tab w:val="left" w:pos="5496"/>
+          <w:tab w:val="left" w:pos="6412"/>
+          <w:tab w:val="left" w:pos="7328"/>
+          <w:tab w:val="left" w:pos="8244"/>
+          <w:tab w:val="left" w:pos="9160"/>
+          <w:tab w:val="left" w:pos="10076"/>
+          <w:tab w:val="left" w:pos="10992"/>
+          <w:tab w:val="left" w:pos="11908"/>
+          <w:tab w:val="left" w:pos="12824"/>
+          <w:tab w:val="left" w:pos="13740"/>
+          <w:tab w:val="left" w:pos="14656"/>
+        </w:tabs>
+        <w:spacing w:before="0" w:after="0" w:line="240" w:lineRule="auto"/>
+        <w:rPr>
+          <w:rFonts w:ascii="Courier New" w:eastAsia="Times New Roman" w:hAnsi="Courier New" w:cs="Courier New"/>
+          <w:color w:val="FFFFFF"/>
+          <w:sz w:val="20"/>
+          <w:szCs w:val="20"/>
+          <w:lang w:val="en-US" w:eastAsia="es-MX"/>
+        </w:rPr>
+      </w:pPr>
+      <w:proofErr w:type="gramStart"/>
+      <w:r>
+        <w:rPr>
+          <w:rFonts w:ascii="Courier New" w:eastAsia="Times New Roman" w:hAnsi="Courier New" w:cs="Courier New"/>
+          <w:b/>
+          <w:bCs/>
+          <w:color w:val="F92672"/>
+          <w:sz w:val="20"/>
+          <w:szCs w:val="20"/>
+          <w:lang w:val="en-US" w:eastAsia="es-MX"/>
+        </w:rPr>
+        <w:t>export</w:t>
+      </w:r>
+      <w:proofErr w:type="gramEnd"/>
+      <w:r>
+        <w:rPr>
+          <w:rFonts w:ascii="Courier New" w:eastAsia="Times New Roman" w:hAnsi="Courier New" w:cs="Courier New"/>
+          <w:color w:val="FFFFFF"/>
+          <w:sz w:val="20"/>
+          <w:szCs w:val="20"/>
+          <w:lang w:val="en-US" w:eastAsia="es-MX"/>
+        </w:rPr>
+        <w:t xml:space="preserve"> </w:t>
+      </w:r>
+      <w:r>
+        <w:rPr>
+          <w:rFonts w:ascii="Courier New" w:eastAsia="Times New Roman" w:hAnsi="Courier New" w:cs="Courier New"/>
+          <w:b/>
+          <w:bCs/>
+          <w:color w:val="F92672"/>
+          <w:sz w:val="20"/>
+          <w:szCs w:val="20"/>
+          <w:lang w:val="en-US" w:eastAsia="es-MX"/>
+        </w:rPr>
+        <w:t>default</w:t>
+      </w:r>
+      <w:r>
+        <w:rPr>
+          <w:rFonts w:ascii="Courier New" w:eastAsia="Times New Roman" w:hAnsi="Courier New" w:cs="Courier New"/>
+          <w:color w:val="FFFFFF"/>
+          <w:sz w:val="20"/>
+          <w:szCs w:val="20"/>
+          <w:lang w:val="en-US" w:eastAsia="es-MX"/>
+        </w:rPr>
+        <w:t xml:space="preserve"> memo(</w:t>
+      </w:r>
+      <w:proofErr w:type="spellStart"/>
+      <w:r>
+        <w:rPr>
+          <w:rFonts w:ascii="Courier New" w:eastAsia="Times New Roman" w:hAnsi="Courier New" w:cs="Courier New"/>
+          <w:color w:val="FFFFFF"/>
+          <w:sz w:val="20"/>
+          <w:szCs w:val="20"/>
+          <w:lang w:val="en-US" w:eastAsia="es-MX"/>
+        </w:rPr>
+        <w:t>isOffline</w:t>
+      </w:r>
+      <w:proofErr w:type="spellEnd"/>
+      <w:r>
+        <w:rPr>
+          <w:rFonts w:ascii="Courier New" w:eastAsia="Times New Roman" w:hAnsi="Courier New" w:cs="Courier New"/>
+          <w:color w:val="FFFFFF"/>
+          <w:sz w:val="20"/>
+          <w:szCs w:val="20"/>
+          <w:lang w:val="en-US" w:eastAsia="es-MX"/>
+        </w:rPr>
+        <w:t>);</w:t>
+      </w:r>
+    </w:p>
+    <w:p>
+      <w:pPr>
+        <w:pStyle w:val="NormalWeb"/>
+        <w:spacing w:before="0" w:beforeAutospacing="0" w:after="0" w:afterAutospacing="0"/>
+        <w:rPr>
+          <w:rFonts w:ascii="Arial" w:hAnsi="Arial" w:cs="Arial"/>
+          <w:b/>
+          <w:color w:val="273B47"/>
+          <w:sz w:val="20"/>
+          <w:szCs w:val="20"/>
+          <w:lang w:val="en-US"/>
+        </w:rPr>
+      </w:pPr>
+    </w:p>
+    <w:p>
+      <w:pPr>
+        <w:pStyle w:val="NormalWeb"/>
+        <w:spacing w:before="0" w:beforeAutospacing="0" w:after="0" w:afterAutospacing="0"/>
+        <w:rPr>
+          <w:rFonts w:ascii="Arial" w:hAnsi="Arial" w:cs="Arial"/>
+          <w:b/>
+          <w:color w:val="273B47"/>
+          <w:sz w:val="20"/>
+          <w:szCs w:val="20"/>
+          <w:lang w:val="en-US"/>
+        </w:rPr>
+      </w:pPr>
+    </w:p>
+    <w:p>
+      <w:pPr>
+        <w:pStyle w:val="NormalWeb"/>
+        <w:spacing w:before="0" w:beforeAutospacing="0" w:after="0" w:afterAutospacing="0"/>
+        <w:rPr>
+          <w:rFonts w:ascii="Arial" w:hAnsi="Arial" w:cs="Arial"/>
+          <w:b/>
+          <w:color w:val="273B47"/>
+          <w:sz w:val="20"/>
+          <w:szCs w:val="20"/>
+          <w:lang w:val="en-US"/>
+        </w:rPr>
+      </w:pPr>
+    </w:p>
+    <w:p>
+      <w:pPr>
+        <w:pStyle w:val="NormalWeb"/>
+        <w:spacing w:before="0" w:beforeAutospacing="0" w:after="0" w:afterAutospacing="0"/>
+        <w:rPr>
+          <w:rFonts w:ascii="Arial" w:hAnsi="Arial" w:cs="Arial"/>
+          <w:b/>
+          <w:color w:val="273B47"/>
+          <w:sz w:val="20"/>
+          <w:szCs w:val="20"/>
+          <w:lang w:val="en-US"/>
+        </w:rPr>
+      </w:pPr>
+    </w:p>
+    <w:p>
+      <w:pPr>
+        <w:pStyle w:val="NormalWeb"/>
+        <w:spacing w:before="0" w:beforeAutospacing="0" w:after="0" w:afterAutospacing="0"/>
+        <w:rPr>
+          <w:rFonts w:ascii="Arial" w:hAnsi="Arial" w:cs="Arial"/>
+          <w:b/>
+          <w:color w:val="273B47"/>
+          <w:sz w:val="20"/>
+          <w:szCs w:val="20"/>
+          <w:lang w:val="en-US"/>
+        </w:rPr>
+      </w:pPr>
+    </w:p>
+    <w:p>
+      <w:pPr>
+        <w:pStyle w:val="Ttulo1"/>
+        <w:rPr>
+          <w:lang w:val="es-MX"/>
+        </w:rPr>
+      </w:pPr>
+      <w:r>
+        <w:rPr>
+          <w:lang w:val="es-MX"/>
+        </w:rPr>
+        <w:t>Notificaciones</w:t>
+      </w:r>
+    </w:p>
+    <w:p>
+      <w:pPr>
+        <w:pStyle w:val="NormalWeb"/>
+        <w:shd w:val="clear" w:color="auto" w:fill="FFFFFF"/>
+        <w:spacing w:before="113" w:beforeAutospacing="0" w:after="113" w:afterAutospacing="0"/>
+        <w:rPr>
+          <w:rFonts w:ascii="Arial" w:hAnsi="Arial" w:cs="Arial"/>
+          <w:color w:val="273B47"/>
+          <w:sz w:val="20"/>
+        </w:rPr>
+      </w:pPr>
+      <w:r>
+        <w:rPr>
+          <w:rFonts w:ascii="Arial" w:hAnsi="Arial" w:cs="Arial"/>
+          <w:color w:val="273B47"/>
+          <w:sz w:val="20"/>
+        </w:rPr>
+        <w:t>Una de las funcionalidades más populares de las PWA son las Notificaciones.</w:t>
+      </w:r>
+    </w:p>
+    <w:p>
+      <w:pPr>
+        <w:pStyle w:val="NormalWeb"/>
+        <w:shd w:val="clear" w:color="auto" w:fill="FFFFFF"/>
+        <w:spacing w:before="113" w:beforeAutospacing="0" w:after="113" w:afterAutospacing="0"/>
+        <w:rPr>
+          <w:rFonts w:ascii="Arial" w:hAnsi="Arial" w:cs="Arial"/>
+          <w:color w:val="273B47"/>
+          <w:sz w:val="20"/>
+        </w:rPr>
+      </w:pPr>
+      <w:r>
+        <w:rPr>
+          <w:rFonts w:ascii="Arial" w:hAnsi="Arial" w:cs="Arial"/>
+          <w:color w:val="273B47"/>
+          <w:sz w:val="20"/>
+        </w:rPr>
+        <w:t>Hay que tener en cuenta que, si el usuario apenas entra a nuestro sitio y le aparece un mensaje para permitir las notificaciones esto está afectando la UX, por lo cual debemos darle un contexto de porque le vamos a enviar notificaciones a nuestro usuario.</w:t>
+      </w:r>
+    </w:p>
+    <w:p>
+      <w:pPr>
+        <w:pStyle w:val="NormalWeb"/>
+        <w:shd w:val="clear" w:color="auto" w:fill="FFFFFF"/>
+        <w:spacing w:before="113" w:beforeAutospacing="0" w:after="113" w:afterAutospacing="0"/>
+        <w:rPr>
+          <w:rFonts w:ascii="Arial" w:hAnsi="Arial" w:cs="Arial"/>
+          <w:color w:val="273B47"/>
+          <w:sz w:val="20"/>
+        </w:rPr>
+      </w:pPr>
+      <w:r>
+        <w:rPr>
+          <w:rFonts w:ascii="Arial" w:hAnsi="Arial" w:cs="Arial"/>
+          <w:color w:val="273B47"/>
+          <w:sz w:val="20"/>
+        </w:rPr>
+        <w:t>Existen tres tipos de permiso para las notificaciones:</w:t>
+      </w:r>
+    </w:p>
+    <w:p>
+      <w:pPr>
+        <w:pStyle w:val="NormalWeb"/>
+        <w:shd w:val="clear" w:color="auto" w:fill="FFFFFF"/>
+        <w:spacing w:before="0" w:beforeAutospacing="0" w:after="0" w:afterAutospacing="0"/>
+        <w:rPr>
+          <w:rFonts w:ascii="Arial" w:hAnsi="Arial" w:cs="Arial"/>
+          <w:color w:val="273B47"/>
+          <w:sz w:val="20"/>
+        </w:rPr>
+      </w:pPr>
+      <w:r>
+        <w:rPr>
+          <w:rFonts w:ascii="Arial" w:hAnsi="Arial" w:cs="Arial"/>
+          <w:color w:val="273B47"/>
+          <w:sz w:val="20"/>
+        </w:rPr>
+        <w:t>• Estado por defecto: no sabemos si podemos enviar notificaciones o no, aquí es donde debemos preguntarle al usuario si quiere recibir las notificaciones.</w:t>
+      </w:r>
+      <w:r>
+        <w:rPr>
+          <w:rFonts w:ascii="Arial" w:hAnsi="Arial" w:cs="Arial"/>
+          <w:color w:val="273B47"/>
+          <w:sz w:val="20"/>
+        </w:rPr>
+        <w:br/>
+        <w:t xml:space="preserve">• </w:t>
+      </w:r>
+      <w:proofErr w:type="spellStart"/>
+      <w:r>
+        <w:rPr>
+          <w:rFonts w:ascii="Arial" w:hAnsi="Arial" w:cs="Arial"/>
+          <w:color w:val="273B47"/>
+          <w:sz w:val="20"/>
+        </w:rPr>
+        <w:t>Granted</w:t>
+      </w:r>
+      <w:proofErr w:type="spellEnd"/>
+      <w:r>
+        <w:rPr>
+          <w:rFonts w:ascii="Arial" w:hAnsi="Arial" w:cs="Arial"/>
+          <w:color w:val="273B47"/>
+          <w:sz w:val="20"/>
+        </w:rPr>
+        <w:t>: el usuario ha concedido el permiso.</w:t>
+      </w:r>
+      <w:r>
+        <w:rPr>
+          <w:rFonts w:ascii="Arial" w:hAnsi="Arial" w:cs="Arial"/>
+          <w:color w:val="273B47"/>
+          <w:sz w:val="20"/>
+        </w:rPr>
+        <w:br/>
+        <w:t xml:space="preserve">• </w:t>
+      </w:r>
+      <w:proofErr w:type="spellStart"/>
+      <w:r>
+        <w:rPr>
+          <w:rFonts w:ascii="Arial" w:hAnsi="Arial" w:cs="Arial"/>
+          <w:color w:val="273B47"/>
+          <w:sz w:val="20"/>
+        </w:rPr>
+        <w:t>Denied</w:t>
+      </w:r>
+      <w:proofErr w:type="spellEnd"/>
+      <w:r>
+        <w:rPr>
+          <w:rFonts w:ascii="Arial" w:hAnsi="Arial" w:cs="Arial"/>
+          <w:color w:val="273B47"/>
+          <w:sz w:val="20"/>
+        </w:rPr>
+        <w:t>: directamente no podemos enviar las notificaciones.</w:t>
+      </w:r>
+    </w:p>
+    <w:p>
+      <w:pPr>
+        <w:pStyle w:val="NormalWeb"/>
+        <w:shd w:val="clear" w:color="auto" w:fill="FFFFFF"/>
+        <w:spacing w:before="113" w:beforeAutospacing="0" w:after="113" w:afterAutospacing="0"/>
+        <w:rPr>
+          <w:rFonts w:ascii="Arial" w:hAnsi="Arial" w:cs="Arial"/>
+          <w:color w:val="273B47"/>
+          <w:sz w:val="20"/>
+        </w:rPr>
+      </w:pPr>
+      <w:r>
+        <w:rPr>
+          <w:rFonts w:ascii="Arial" w:hAnsi="Arial" w:cs="Arial"/>
+          <w:color w:val="273B47"/>
+          <w:sz w:val="20"/>
+        </w:rPr>
+        <w:t xml:space="preserve">Primero que nada, debemos preguntar si nuestro navegador puede mandar notificaciones. Para ello vamos a checar si hay un objeto </w:t>
+      </w:r>
+      <w:proofErr w:type="spellStart"/>
+      <w:r>
+        <w:rPr>
+          <w:rFonts w:ascii="Arial" w:hAnsi="Arial" w:cs="Arial"/>
+          <w:color w:val="273B47"/>
+          <w:sz w:val="20"/>
+        </w:rPr>
+        <w:t>Notification</w:t>
+      </w:r>
+      <w:proofErr w:type="spellEnd"/>
+      <w:r>
+        <w:rPr>
+          <w:rFonts w:ascii="Arial" w:hAnsi="Arial" w:cs="Arial"/>
+          <w:color w:val="273B47"/>
+          <w:sz w:val="20"/>
+        </w:rPr>
+        <w:t xml:space="preserve"> en </w:t>
+      </w:r>
+      <w:proofErr w:type="spellStart"/>
+      <w:r>
+        <w:rPr>
+          <w:rFonts w:ascii="Arial" w:hAnsi="Arial" w:cs="Arial"/>
+          <w:color w:val="273B47"/>
+          <w:sz w:val="20"/>
+        </w:rPr>
+        <w:t>window</w:t>
+      </w:r>
+      <w:proofErr w:type="spellEnd"/>
+      <w:r>
+        <w:rPr>
+          <w:rFonts w:ascii="Arial" w:hAnsi="Arial" w:cs="Arial"/>
+          <w:color w:val="273B47"/>
+          <w:sz w:val="20"/>
+        </w:rPr>
+        <w:t xml:space="preserve"> y un </w:t>
+      </w:r>
+      <w:proofErr w:type="spellStart"/>
+      <w:r>
+        <w:rPr>
+          <w:rFonts w:ascii="Arial" w:hAnsi="Arial" w:cs="Arial"/>
+          <w:color w:val="273B47"/>
+          <w:sz w:val="20"/>
+        </w:rPr>
+        <w:t>Service</w:t>
+      </w:r>
+      <w:proofErr w:type="spellEnd"/>
+      <w:r>
+        <w:rPr>
+          <w:rFonts w:ascii="Arial" w:hAnsi="Arial" w:cs="Arial"/>
+          <w:color w:val="273B47"/>
+          <w:sz w:val="20"/>
+        </w:rPr>
+        <w:t xml:space="preserve"> </w:t>
+      </w:r>
+      <w:proofErr w:type="spellStart"/>
+      <w:r>
+        <w:rPr>
+          <w:rFonts w:ascii="Arial" w:hAnsi="Arial" w:cs="Arial"/>
+          <w:color w:val="273B47"/>
+          <w:sz w:val="20"/>
+        </w:rPr>
+        <w:t>Worker</w:t>
+      </w:r>
+      <w:proofErr w:type="spellEnd"/>
+      <w:r>
+        <w:rPr>
+          <w:rFonts w:ascii="Arial" w:hAnsi="Arial" w:cs="Arial"/>
+          <w:color w:val="273B47"/>
+          <w:sz w:val="20"/>
+        </w:rPr>
+        <w:t xml:space="preserve"> en el navegador, esto es así debido a que en </w:t>
+      </w:r>
+      <w:proofErr w:type="spellStart"/>
+      <w:r>
+        <w:rPr>
+          <w:rFonts w:ascii="Arial" w:hAnsi="Arial" w:cs="Arial"/>
+          <w:color w:val="273B47"/>
+          <w:sz w:val="20"/>
+        </w:rPr>
+        <w:t>Android</w:t>
+      </w:r>
+      <w:proofErr w:type="spellEnd"/>
+      <w:r>
+        <w:rPr>
+          <w:rFonts w:ascii="Arial" w:hAnsi="Arial" w:cs="Arial"/>
+          <w:color w:val="273B47"/>
+          <w:sz w:val="20"/>
+        </w:rPr>
+        <w:t xml:space="preserve"> necesitamos un </w:t>
+      </w:r>
+      <w:proofErr w:type="spellStart"/>
+      <w:r>
+        <w:rPr>
+          <w:rFonts w:ascii="Arial" w:hAnsi="Arial" w:cs="Arial"/>
+          <w:color w:val="273B47"/>
+          <w:sz w:val="20"/>
+        </w:rPr>
+        <w:t>Service</w:t>
+      </w:r>
+      <w:proofErr w:type="spellEnd"/>
+      <w:r>
+        <w:rPr>
+          <w:rFonts w:ascii="Arial" w:hAnsi="Arial" w:cs="Arial"/>
+          <w:color w:val="273B47"/>
+          <w:sz w:val="20"/>
+        </w:rPr>
+        <w:t xml:space="preserve"> </w:t>
+      </w:r>
+      <w:proofErr w:type="spellStart"/>
+      <w:r>
+        <w:rPr>
+          <w:rFonts w:ascii="Arial" w:hAnsi="Arial" w:cs="Arial"/>
+          <w:color w:val="273B47"/>
+          <w:sz w:val="20"/>
+        </w:rPr>
+        <w:t>Worker</w:t>
+      </w:r>
+      <w:proofErr w:type="spellEnd"/>
+      <w:r>
+        <w:rPr>
+          <w:rFonts w:ascii="Arial" w:hAnsi="Arial" w:cs="Arial"/>
+          <w:color w:val="273B47"/>
+          <w:sz w:val="20"/>
+        </w:rPr>
+        <w:t xml:space="preserve"> para que las notificaciones funcionen. En </w:t>
+      </w:r>
+      <w:proofErr w:type="spellStart"/>
+      <w:r>
+        <w:rPr>
+          <w:rFonts w:ascii="Arial" w:hAnsi="Arial" w:cs="Arial"/>
+          <w:color w:val="273B47"/>
+          <w:sz w:val="20"/>
+        </w:rPr>
+        <w:t>iOS</w:t>
+      </w:r>
+      <w:proofErr w:type="spellEnd"/>
+      <w:r>
+        <w:rPr>
+          <w:rFonts w:ascii="Arial" w:hAnsi="Arial" w:cs="Arial"/>
+          <w:color w:val="273B47"/>
+          <w:sz w:val="20"/>
+        </w:rPr>
+        <w:t xml:space="preserve"> no hay soporte para notificaciones.</w:t>
+      </w:r>
+    </w:p>
+    <w:p>
+      <w:pPr>
+        <w:pStyle w:val="NormalWeb"/>
+        <w:spacing w:before="0" w:beforeAutospacing="0" w:after="0" w:afterAutospacing="0"/>
+        <w:rPr>
+          <w:rFonts w:ascii="Arial" w:hAnsi="Arial" w:cs="Arial"/>
+          <w:b/>
+          <w:color w:val="273B47"/>
+          <w:sz w:val="20"/>
+          <w:szCs w:val="20"/>
+          <w:lang w:val="en-US"/>
+        </w:rPr>
+      </w:pPr>
+      <w:r>
+        <w:rPr>
+          <w:rFonts w:ascii="Arial" w:hAnsi="Arial" w:cs="Arial"/>
+          <w:b/>
+          <w:color w:val="273B47"/>
+          <w:sz w:val="20"/>
+          <w:szCs w:val="20"/>
+          <w:lang w:val="en-US"/>
+        </w:rPr>
+        <w:lastRenderedPageBreak/>
+        <w:drawing>
+          <wp:inline distT="0" distB="0" distL="0" distR="0" wp14:anchorId="1E304317" wp14:editId="2E227C55">
+            <wp:extent cx="2124994" cy="1321089"/>
+            <wp:effectExtent l="0" t="0" r="8890" b="0"/>
+            <wp:docPr id="17" name="Imagen 17"/>
+            <wp:cNvGraphicFramePr>
+              <a:graphicFrameLocks xmlns:a="http://schemas.openxmlformats.org/drawingml/2006/main" noChangeAspect="1"/>
+            </wp:cNvGraphicFramePr>
+            <a:graphic xmlns:a="http://schemas.openxmlformats.org/drawingml/2006/main">
+              <a:graphicData uri="http://schemas.openxmlformats.org/drawingml/2006/picture">
+                <pic:pic xmlns:pic="http://schemas.openxmlformats.org/drawingml/2006/picture">
+                  <pic:nvPicPr>
+                    <pic:cNvPr id="1" name=""/>
+                    <pic:cNvPicPr/>
+                  </pic:nvPicPr>
+                  <pic:blipFill>
+                    <a:blip r:embed="rId31"/>
+                    <a:stretch>
+                      <a:fillRect/>
+                    </a:stretch>
+                  </pic:blipFill>
+                  <pic:spPr>
+                    <a:xfrm>
+                      <a:off x="0" y="0"/>
+                      <a:ext cx="2133079" cy="1326115"/>
+                    </a:xfrm>
+                    <a:prstGeom prst="rect">
+                      <a:avLst/>
+                    </a:prstGeom>
+                  </pic:spPr>
+                </pic:pic>
+              </a:graphicData>
+            </a:graphic>
+          </wp:inline>
+        </w:drawing>
+      </w:r>
+      <w:r>
+        <w:rPr>
+          <w:rFonts w:ascii="Arial" w:hAnsi="Arial" w:cs="Arial"/>
+          <w:b/>
+          <w:color w:val="273B47"/>
+          <w:sz w:val="20"/>
+          <w:szCs w:val="20"/>
+          <w:lang w:val="en-US"/>
+        </w:rPr>
+        <w:t xml:space="preserve">       </w:t>
+      </w:r>
+      <w:r>
+        <w:rPr>
+          <w:rFonts w:ascii="Arial" w:hAnsi="Arial" w:cs="Arial"/>
+          <w:b/>
+          <w:color w:val="273B47"/>
+          <w:sz w:val="20"/>
+          <w:szCs w:val="20"/>
+          <w:lang w:val="en-US"/>
+        </w:rPr>
+        <w:drawing>
+          <wp:inline distT="0" distB="0" distL="0" distR="0" wp14:anchorId="636A7B5E" wp14:editId="0D8FD6EF">
+            <wp:extent cx="2858049" cy="1047981"/>
+            <wp:effectExtent l="0" t="0" r="0" b="0"/>
+            <wp:docPr id="18" name="Imagen 18"/>
+            <wp:cNvGraphicFramePr>
+              <a:graphicFrameLocks xmlns:a="http://schemas.openxmlformats.org/drawingml/2006/main" noChangeAspect="1"/>
+            </wp:cNvGraphicFramePr>
+            <a:graphic xmlns:a="http://schemas.openxmlformats.org/drawingml/2006/main">
+              <a:graphicData uri="http://schemas.openxmlformats.org/drawingml/2006/picture">
+                <pic:pic xmlns:pic="http://schemas.openxmlformats.org/drawingml/2006/picture">
+                  <pic:nvPicPr>
+                    <pic:cNvPr id="1" name=""/>
+                    <pic:cNvPicPr/>
+                  </pic:nvPicPr>
+                  <pic:blipFill>
+                    <a:blip r:embed="rId32"/>
+                    <a:stretch>
+                      <a:fillRect/>
+                    </a:stretch>
+                  </pic:blipFill>
+                  <pic:spPr>
+                    <a:xfrm>
+                      <a:off x="0" y="0"/>
+                      <a:ext cx="2918974" cy="1070321"/>
+                    </a:xfrm>
+                    <a:prstGeom prst="rect">
+                      <a:avLst/>
+                    </a:prstGeom>
+                  </pic:spPr>
+                </pic:pic>
+              </a:graphicData>
+            </a:graphic>
+          </wp:inline>
+        </w:drawing>
+      </w:r>
+    </w:p>
+    <w:p>
+      <w:pPr>
+        <w:pStyle w:val="NormalWeb"/>
+        <w:spacing w:before="0" w:beforeAutospacing="0" w:after="0" w:afterAutospacing="0"/>
+        <w:rPr>
+          <w:rFonts w:ascii="Arial" w:hAnsi="Arial" w:cs="Arial"/>
+          <w:b/>
+          <w:color w:val="273B47"/>
+          <w:sz w:val="20"/>
+          <w:szCs w:val="20"/>
+          <w:lang w:val="en-US"/>
+        </w:rPr>
+      </w:pPr>
+    </w:p>
+    <w:p>
+      <w:pPr>
+        <w:pStyle w:val="NormalWeb"/>
+        <w:spacing w:before="0" w:beforeAutospacing="0" w:after="0" w:afterAutospacing="0"/>
+        <w:jc w:val="center"/>
+        <w:rPr>
+          <w:rFonts w:ascii="Arial" w:hAnsi="Arial" w:cs="Arial"/>
+          <w:b/>
+          <w:color w:val="273B47"/>
+          <w:sz w:val="20"/>
+          <w:szCs w:val="20"/>
+          <w:lang w:val="en-US"/>
+        </w:rPr>
+      </w:pPr>
+      <w:r>
+        <w:rPr>
+          <w:rFonts w:ascii="Arial" w:hAnsi="Arial" w:cs="Arial"/>
+          <w:b/>
+          <w:color w:val="273B47"/>
+          <w:sz w:val="20"/>
+          <w:szCs w:val="20"/>
+          <w:lang w:val="en-US"/>
+        </w:rPr>
+        <w:drawing>
+          <wp:inline distT="0" distB="0" distL="0" distR="0" wp14:anchorId="009787C9" wp14:editId="4ABA0E6D">
+            <wp:extent cx="5732145" cy="3830955"/>
+            <wp:effectExtent l="0" t="0" r="1905" b="0"/>
+            <wp:docPr id="19" name="Imagen 19"/>
+            <wp:cNvGraphicFramePr>
+              <a:graphicFrameLocks xmlns:a="http://schemas.openxmlformats.org/drawingml/2006/main" noChangeAspect="1"/>
+            </wp:cNvGraphicFramePr>
+            <a:graphic xmlns:a="http://schemas.openxmlformats.org/drawingml/2006/main">
+              <a:graphicData uri="http://schemas.openxmlformats.org/drawingml/2006/picture">
+                <pic:pic xmlns:pic="http://schemas.openxmlformats.org/drawingml/2006/picture">
+                  <pic:nvPicPr>
+                    <pic:cNvPr id="1" name=""/>
+                    <pic:cNvPicPr/>
+                  </pic:nvPicPr>
+                  <pic:blipFill>
+                    <a:blip r:embed="rId33"/>
+                    <a:stretch>
+                      <a:fillRect/>
+                    </a:stretch>
+                  </pic:blipFill>
+                  <pic:spPr>
+                    <a:xfrm>
+                      <a:off x="0" y="0"/>
+                      <a:ext cx="5732145" cy="3830955"/>
+                    </a:xfrm>
+                    <a:prstGeom prst="rect">
+                      <a:avLst/>
+                    </a:prstGeom>
+                  </pic:spPr>
+                </pic:pic>
+              </a:graphicData>
+            </a:graphic>
+          </wp:inline>
+        </w:drawing>
+      </w:r>
+    </w:p>
+    <w:p>
+      <w:pPr>
+        <w:pStyle w:val="NormalWeb"/>
+        <w:spacing w:before="0" w:beforeAutospacing="0" w:after="0" w:afterAutospacing="0"/>
+        <w:jc w:val="center"/>
+        <w:rPr>
+          <w:rFonts w:ascii="Arial" w:hAnsi="Arial" w:cs="Arial"/>
+          <w:b/>
+          <w:color w:val="273B47"/>
+          <w:sz w:val="20"/>
+          <w:szCs w:val="20"/>
+          <w:lang w:val="en-US"/>
+        </w:rPr>
+      </w:pPr>
+    </w:p>
+    <w:p>
+      <w:pPr>
+        <w:pStyle w:val="NormalWeb"/>
+        <w:spacing w:before="0" w:beforeAutospacing="0" w:after="0" w:afterAutospacing="0"/>
+        <w:jc w:val="center"/>
+        <w:rPr>
+          <w:rFonts w:ascii="Arial" w:hAnsi="Arial" w:cs="Arial"/>
+          <w:b/>
+          <w:color w:val="273B47"/>
+          <w:sz w:val="20"/>
+          <w:szCs w:val="20"/>
+          <w:lang w:val="en-US"/>
+        </w:rPr>
+      </w:pPr>
+    </w:p>
+    <w:p>
+      <w:pPr>
+        <w:pStyle w:val="NormalWeb"/>
+        <w:spacing w:before="0" w:beforeAutospacing="0" w:after="0" w:afterAutospacing="0"/>
+        <w:jc w:val="center"/>
+        <w:rPr>
+          <w:rFonts w:ascii="Arial" w:hAnsi="Arial" w:cs="Arial"/>
+          <w:b/>
+          <w:color w:val="273B47"/>
+          <w:sz w:val="20"/>
+          <w:szCs w:val="20"/>
+          <w:lang w:val="en-US"/>
+        </w:rPr>
+      </w:pPr>
       <w:bookmarkStart w:id="0" w:name="_GoBack"/>
       <w:bookmarkEnd w:id="0"/>
     </w:p>
+    <w:p>
+      <w:pPr>
+        <w:shd w:val="clear" w:color="auto" w:fill="FFFFFF"/>
+        <w:spacing w:before="0" w:after="0" w:line="240" w:lineRule="auto"/>
+        <w:rPr>
+          <w:rFonts w:ascii="Arial" w:eastAsia="Times New Roman" w:hAnsi="Arial" w:cs="Arial"/>
+          <w:color w:val="4A4A4A"/>
+          <w:sz w:val="24"/>
+          <w:szCs w:val="24"/>
+          <w:lang w:val="es-MX" w:eastAsia="es-MX"/>
+        </w:rPr>
+      </w:pPr>
+      <w:r>
+        <w:rPr>
+          <w:rFonts w:ascii="Arial" w:eastAsia="Times New Roman" w:hAnsi="Arial" w:cs="Arial"/>
+          <w:color w:val="4A4A4A"/>
+          <w:sz w:val="24"/>
+          <w:szCs w:val="24"/>
+          <w:lang w:val="es-MX" w:eastAsia="es-MX"/>
+        </w:rPr>
+        <w:t xml:space="preserve">Para visualizar la imagen en la notificación lo hice con la propiedad </w:t>
+      </w:r>
+      <w:proofErr w:type="spellStart"/>
+      <w:r>
+        <w:rPr>
+          <w:rFonts w:ascii="Arial" w:eastAsia="Times New Roman" w:hAnsi="Arial" w:cs="Arial"/>
+          <w:color w:val="4A4A4A"/>
+          <w:sz w:val="24"/>
+          <w:szCs w:val="24"/>
+          <w:lang w:val="es-MX" w:eastAsia="es-MX"/>
+        </w:rPr>
+        <w:t>icon</w:t>
+      </w:r>
+      <w:proofErr w:type="spellEnd"/>
+    </w:p>
+    <w:p>
+      <w:pPr>
+        <w:shd w:val="clear" w:color="auto" w:fill="333333"/>
+        <w:tabs>
+          <w:tab w:val="left" w:pos="916"/>
+          <w:tab w:val="left" w:pos="1832"/>
+          <w:tab w:val="left" w:pos="2748"/>
+          <w:tab w:val="left" w:pos="3664"/>
+          <w:tab w:val="left" w:pos="4580"/>
+          <w:tab w:val="left" w:pos="5496"/>
+          <w:tab w:val="left" w:pos="6412"/>
+          <w:tab w:val="left" w:pos="7328"/>
+          <w:tab w:val="left" w:pos="8244"/>
+          <w:tab w:val="left" w:pos="9160"/>
+          <w:tab w:val="left" w:pos="10076"/>
+          <w:tab w:val="left" w:pos="10992"/>
+          <w:tab w:val="left" w:pos="11908"/>
+          <w:tab w:val="left" w:pos="12824"/>
+          <w:tab w:val="left" w:pos="13740"/>
+          <w:tab w:val="left" w:pos="14656"/>
+        </w:tabs>
+        <w:spacing w:before="0" w:after="0" w:line="240" w:lineRule="auto"/>
+        <w:rPr>
+          <w:rFonts w:ascii="Courier New" w:eastAsia="Times New Roman" w:hAnsi="Courier New" w:cs="Courier New"/>
+          <w:color w:val="FFFFFF"/>
+          <w:sz w:val="20"/>
+          <w:szCs w:val="20"/>
+          <w:lang w:val="en-US" w:eastAsia="es-MX"/>
+        </w:rPr>
+      </w:pPr>
+      <w:proofErr w:type="spellStart"/>
+      <w:proofErr w:type="gramStart"/>
+      <w:r>
+        <w:rPr>
+          <w:rFonts w:ascii="Courier New" w:eastAsia="Times New Roman" w:hAnsi="Courier New" w:cs="Courier New"/>
+          <w:b/>
+          <w:bCs/>
+          <w:color w:val="F92672"/>
+          <w:sz w:val="20"/>
+          <w:szCs w:val="20"/>
+          <w:lang w:val="en-US" w:eastAsia="es-MX"/>
+        </w:rPr>
+        <w:t>registration</w:t>
+      </w:r>
+      <w:r>
+        <w:rPr>
+          <w:rFonts w:ascii="Courier New" w:eastAsia="Times New Roman" w:hAnsi="Courier New" w:cs="Courier New"/>
+          <w:color w:val="FFFFFF"/>
+          <w:sz w:val="20"/>
+          <w:szCs w:val="20"/>
+          <w:lang w:val="en-US" w:eastAsia="es-MX"/>
+        </w:rPr>
+        <w:t>.showNotification</w:t>
+      </w:r>
+      <w:proofErr w:type="spellEnd"/>
+      <w:r>
+        <w:rPr>
+          <w:rFonts w:ascii="Courier New" w:eastAsia="Times New Roman" w:hAnsi="Courier New" w:cs="Courier New"/>
+          <w:color w:val="FFFFFF"/>
+          <w:sz w:val="20"/>
+          <w:szCs w:val="20"/>
+          <w:lang w:val="en-US" w:eastAsia="es-MX"/>
+        </w:rPr>
+        <w:t>(</w:t>
+      </w:r>
+      <w:proofErr w:type="gramEnd"/>
+      <w:r>
+        <w:rPr>
+          <w:rFonts w:ascii="Courier New" w:eastAsia="Times New Roman" w:hAnsi="Courier New" w:cs="Courier New"/>
+          <w:color w:val="A6E22E"/>
+          <w:sz w:val="20"/>
+          <w:szCs w:val="20"/>
+          <w:lang w:val="en-US" w:eastAsia="es-MX"/>
+        </w:rPr>
+        <w:t>'time is up'</w:t>
+      </w:r>
+      <w:r>
+        <w:rPr>
+          <w:rFonts w:ascii="Courier New" w:eastAsia="Times New Roman" w:hAnsi="Courier New" w:cs="Courier New"/>
+          <w:color w:val="FFFFFF"/>
+          <w:sz w:val="20"/>
+          <w:szCs w:val="20"/>
+          <w:lang w:val="en-US" w:eastAsia="es-MX"/>
+        </w:rPr>
+        <w:t>, {</w:t>
+      </w:r>
+    </w:p>
+    <w:p>
+      <w:pPr>
+        <w:shd w:val="clear" w:color="auto" w:fill="333333"/>
+        <w:tabs>
+          <w:tab w:val="left" w:pos="916"/>
+          <w:tab w:val="left" w:pos="1832"/>
+          <w:tab w:val="left" w:pos="2748"/>
+          <w:tab w:val="left" w:pos="3664"/>
+          <w:tab w:val="left" w:pos="4580"/>
+          <w:tab w:val="left" w:pos="5496"/>
+          <w:tab w:val="left" w:pos="6412"/>
+          <w:tab w:val="left" w:pos="7328"/>
+          <w:tab w:val="left" w:pos="8244"/>
+          <w:tab w:val="left" w:pos="9160"/>
+          <w:tab w:val="left" w:pos="10076"/>
+          <w:tab w:val="left" w:pos="10992"/>
+          <w:tab w:val="left" w:pos="11908"/>
+          <w:tab w:val="left" w:pos="12824"/>
+          <w:tab w:val="left" w:pos="13740"/>
+          <w:tab w:val="left" w:pos="14656"/>
+        </w:tabs>
+        <w:spacing w:before="0" w:after="0" w:line="240" w:lineRule="auto"/>
+        <w:rPr>
+          <w:rFonts w:ascii="Courier New" w:eastAsia="Times New Roman" w:hAnsi="Courier New" w:cs="Courier New"/>
+          <w:color w:val="FFFFFF"/>
+          <w:sz w:val="20"/>
+          <w:szCs w:val="20"/>
+          <w:lang w:val="en-US" w:eastAsia="es-MX"/>
+        </w:rPr>
+      </w:pPr>
+      <w:r>
+        <w:rPr>
+          <w:rFonts w:ascii="Courier New" w:eastAsia="Times New Roman" w:hAnsi="Courier New" w:cs="Courier New"/>
+          <w:color w:val="FFFFFF"/>
+          <w:sz w:val="20"/>
+          <w:szCs w:val="20"/>
+          <w:lang w:val="en-US" w:eastAsia="es-MX"/>
+        </w:rPr>
+        <w:t xml:space="preserve">      </w:t>
+      </w:r>
+      <w:proofErr w:type="gramStart"/>
+      <w:r>
+        <w:rPr>
+          <w:rFonts w:ascii="Courier New" w:eastAsia="Times New Roman" w:hAnsi="Courier New" w:cs="Courier New"/>
+          <w:color w:val="BF79DB"/>
+          <w:sz w:val="20"/>
+          <w:szCs w:val="20"/>
+          <w:lang w:val="en-US" w:eastAsia="es-MX"/>
+        </w:rPr>
+        <w:t>body</w:t>
+      </w:r>
+      <w:proofErr w:type="gramEnd"/>
+      <w:r>
+        <w:rPr>
+          <w:rFonts w:ascii="Courier New" w:eastAsia="Times New Roman" w:hAnsi="Courier New" w:cs="Courier New"/>
+          <w:color w:val="FFFFFF"/>
+          <w:sz w:val="20"/>
+          <w:szCs w:val="20"/>
+          <w:lang w:val="en-US" w:eastAsia="es-MX"/>
+        </w:rPr>
+        <w:t xml:space="preserve">: </w:t>
+      </w:r>
+      <w:r>
+        <w:rPr>
+          <w:rFonts w:ascii="Courier New" w:eastAsia="Times New Roman" w:hAnsi="Courier New" w:cs="Courier New"/>
+          <w:color w:val="A6E22E"/>
+          <w:sz w:val="20"/>
+          <w:szCs w:val="20"/>
+          <w:lang w:val="en-US" w:eastAsia="es-MX"/>
+        </w:rPr>
+        <w:t>'Ding Dong!!'</w:t>
+      </w:r>
+      <w:r>
+        <w:rPr>
+          <w:rFonts w:ascii="Courier New" w:eastAsia="Times New Roman" w:hAnsi="Courier New" w:cs="Courier New"/>
+          <w:color w:val="FFFFFF"/>
+          <w:sz w:val="20"/>
+          <w:szCs w:val="20"/>
+          <w:lang w:val="en-US" w:eastAsia="es-MX"/>
+        </w:rPr>
+        <w:t>,</w:t>
+      </w:r>
+    </w:p>
+    <w:p>
+      <w:pPr>
+        <w:shd w:val="clear" w:color="auto" w:fill="333333"/>
+        <w:tabs>
+          <w:tab w:val="left" w:pos="916"/>
+          <w:tab w:val="left" w:pos="1832"/>
+          <w:tab w:val="left" w:pos="2748"/>
+          <w:tab w:val="left" w:pos="3664"/>
+          <w:tab w:val="left" w:pos="4580"/>
+          <w:tab w:val="left" w:pos="5496"/>
+          <w:tab w:val="left" w:pos="6412"/>
+          <w:tab w:val="left" w:pos="7328"/>
+          <w:tab w:val="left" w:pos="8244"/>
+          <w:tab w:val="left" w:pos="9160"/>
+          <w:tab w:val="left" w:pos="10076"/>
+          <w:tab w:val="left" w:pos="10992"/>
+          <w:tab w:val="left" w:pos="11908"/>
+          <w:tab w:val="left" w:pos="12824"/>
+          <w:tab w:val="left" w:pos="13740"/>
+          <w:tab w:val="left" w:pos="14656"/>
+        </w:tabs>
+        <w:spacing w:before="0" w:after="0" w:line="240" w:lineRule="auto"/>
+        <w:rPr>
+          <w:rFonts w:ascii="Courier New" w:eastAsia="Times New Roman" w:hAnsi="Courier New" w:cs="Courier New"/>
+          <w:color w:val="FFFFFF"/>
+          <w:sz w:val="20"/>
+          <w:szCs w:val="20"/>
+          <w:lang w:val="en-US" w:eastAsia="es-MX"/>
+        </w:rPr>
+      </w:pPr>
+      <w:r>
+        <w:rPr>
+          <w:rFonts w:ascii="Courier New" w:eastAsia="Times New Roman" w:hAnsi="Courier New" w:cs="Courier New"/>
+          <w:color w:val="FFFFFF"/>
+          <w:sz w:val="20"/>
+          <w:szCs w:val="20"/>
+          <w:lang w:val="en-US" w:eastAsia="es-MX"/>
+        </w:rPr>
+        <w:t xml:space="preserve">      </w:t>
+      </w:r>
+      <w:proofErr w:type="gramStart"/>
+      <w:r>
+        <w:rPr>
+          <w:rFonts w:ascii="Courier New" w:eastAsia="Times New Roman" w:hAnsi="Courier New" w:cs="Courier New"/>
+          <w:color w:val="BF79DB"/>
+          <w:sz w:val="20"/>
+          <w:szCs w:val="20"/>
+          <w:lang w:val="en-US" w:eastAsia="es-MX"/>
+        </w:rPr>
+        <w:t>icon</w:t>
+      </w:r>
+      <w:proofErr w:type="gramEnd"/>
+      <w:r>
+        <w:rPr>
+          <w:rFonts w:ascii="Courier New" w:eastAsia="Times New Roman" w:hAnsi="Courier New" w:cs="Courier New"/>
+          <w:color w:val="FFFFFF"/>
+          <w:sz w:val="20"/>
+          <w:szCs w:val="20"/>
+          <w:lang w:val="en-US" w:eastAsia="es-MX"/>
+        </w:rPr>
+        <w:t xml:space="preserve">: </w:t>
+      </w:r>
+      <w:r>
+        <w:rPr>
+          <w:rFonts w:ascii="Courier New" w:eastAsia="Times New Roman" w:hAnsi="Courier New" w:cs="Courier New"/>
+          <w:color w:val="A6E22E"/>
+          <w:sz w:val="20"/>
+          <w:szCs w:val="20"/>
+          <w:lang w:val="en-US" w:eastAsia="es-MX"/>
+        </w:rPr>
+        <w:t>'./icon.png'</w:t>
+      </w:r>
+      <w:r>
+        <w:rPr>
+          <w:rFonts w:ascii="Courier New" w:eastAsia="Times New Roman" w:hAnsi="Courier New" w:cs="Courier New"/>
+          <w:color w:val="FFFFFF"/>
+          <w:sz w:val="20"/>
+          <w:szCs w:val="20"/>
+          <w:lang w:val="en-US" w:eastAsia="es-MX"/>
+        </w:rPr>
+        <w:t>,</w:t>
+      </w:r>
+    </w:p>
+    <w:p>
+      <w:pPr>
+        <w:shd w:val="clear" w:color="auto" w:fill="333333"/>
+        <w:tabs>
+          <w:tab w:val="left" w:pos="916"/>
+          <w:tab w:val="left" w:pos="1832"/>
+          <w:tab w:val="left" w:pos="2748"/>
+          <w:tab w:val="left" w:pos="3664"/>
+          <w:tab w:val="left" w:pos="4580"/>
+          <w:tab w:val="left" w:pos="5496"/>
+          <w:tab w:val="left" w:pos="6412"/>
+          <w:tab w:val="left" w:pos="7328"/>
+          <w:tab w:val="left" w:pos="8244"/>
+          <w:tab w:val="left" w:pos="9160"/>
+          <w:tab w:val="left" w:pos="10076"/>
+          <w:tab w:val="left" w:pos="10992"/>
+          <w:tab w:val="left" w:pos="11908"/>
+          <w:tab w:val="left" w:pos="12824"/>
+          <w:tab w:val="left" w:pos="13740"/>
+          <w:tab w:val="left" w:pos="14656"/>
+        </w:tabs>
+        <w:spacing w:before="0" w:after="0" w:line="240" w:lineRule="auto"/>
+        <w:rPr>
+          <w:rFonts w:ascii="Courier New" w:eastAsia="Times New Roman" w:hAnsi="Courier New" w:cs="Courier New"/>
+          <w:color w:val="FFFFFF"/>
+          <w:sz w:val="20"/>
+          <w:szCs w:val="20"/>
+          <w:lang w:val="en-US" w:eastAsia="es-MX"/>
+        </w:rPr>
+      </w:pPr>
+      <w:r>
+        <w:rPr>
+          <w:rFonts w:ascii="Courier New" w:eastAsia="Times New Roman" w:hAnsi="Courier New" w:cs="Courier New"/>
+          <w:color w:val="FFFFFF"/>
+          <w:sz w:val="20"/>
+          <w:szCs w:val="20"/>
+          <w:lang w:val="en-US" w:eastAsia="es-MX"/>
+        </w:rPr>
+        <w:t xml:space="preserve"> </w:t>
+      </w:r>
+    </w:p>
+    <w:p>
+      <w:pPr>
+        <w:shd w:val="clear" w:color="auto" w:fill="333333"/>
+        <w:tabs>
+          <w:tab w:val="left" w:pos="916"/>
+          <w:tab w:val="left" w:pos="1832"/>
+          <w:tab w:val="left" w:pos="2748"/>
+          <w:tab w:val="left" w:pos="3664"/>
+          <w:tab w:val="left" w:pos="4580"/>
+          <w:tab w:val="left" w:pos="5496"/>
+          <w:tab w:val="left" w:pos="6412"/>
+          <w:tab w:val="left" w:pos="7328"/>
+          <w:tab w:val="left" w:pos="8244"/>
+          <w:tab w:val="left" w:pos="9160"/>
+          <w:tab w:val="left" w:pos="10076"/>
+          <w:tab w:val="left" w:pos="10992"/>
+          <w:tab w:val="left" w:pos="11908"/>
+          <w:tab w:val="left" w:pos="12824"/>
+          <w:tab w:val="left" w:pos="13740"/>
+          <w:tab w:val="left" w:pos="14656"/>
+        </w:tabs>
+        <w:spacing w:before="0" w:after="0" w:line="240" w:lineRule="auto"/>
+        <w:rPr>
+          <w:rFonts w:ascii="Courier New" w:eastAsia="Times New Roman" w:hAnsi="Courier New" w:cs="Courier New"/>
+          <w:color w:val="FFFFFF"/>
+          <w:sz w:val="20"/>
+          <w:szCs w:val="20"/>
+          <w:lang w:val="en-US" w:eastAsia="es-MX"/>
+        </w:rPr>
+      </w:pPr>
+      <w:r>
+        <w:rPr>
+          <w:rFonts w:ascii="Courier New" w:eastAsia="Times New Roman" w:hAnsi="Courier New" w:cs="Courier New"/>
+          <w:color w:val="FFFFFF"/>
+          <w:sz w:val="20"/>
+          <w:szCs w:val="20"/>
+          <w:lang w:val="en-US" w:eastAsia="es-MX"/>
+        </w:rPr>
+        <w:t xml:space="preserve">      </w:t>
+      </w:r>
+    </w:p>
+    <w:p>
+      <w:pPr>
+        <w:shd w:val="clear" w:color="auto" w:fill="333333"/>
+        <w:tabs>
+          <w:tab w:val="left" w:pos="916"/>
+          <w:tab w:val="left" w:pos="1832"/>
+          <w:tab w:val="left" w:pos="2748"/>
+          <w:tab w:val="left" w:pos="3664"/>
+          <w:tab w:val="left" w:pos="4580"/>
+          <w:tab w:val="left" w:pos="5496"/>
+          <w:tab w:val="left" w:pos="6412"/>
+          <w:tab w:val="left" w:pos="7328"/>
+          <w:tab w:val="left" w:pos="8244"/>
+          <w:tab w:val="left" w:pos="9160"/>
+          <w:tab w:val="left" w:pos="10076"/>
+          <w:tab w:val="left" w:pos="10992"/>
+          <w:tab w:val="left" w:pos="11908"/>
+          <w:tab w:val="left" w:pos="12824"/>
+          <w:tab w:val="left" w:pos="13740"/>
+          <w:tab w:val="left" w:pos="14656"/>
+        </w:tabs>
+        <w:spacing w:before="0" w:after="0" w:line="240" w:lineRule="auto"/>
+        <w:rPr>
+          <w:rFonts w:ascii="Courier New" w:eastAsia="Times New Roman" w:hAnsi="Courier New" w:cs="Courier New"/>
+          <w:color w:val="FFFFFF"/>
+          <w:sz w:val="21"/>
+          <w:szCs w:val="21"/>
+          <w:lang w:val="es-MX" w:eastAsia="es-MX"/>
+        </w:rPr>
+      </w:pPr>
+      <w:r>
+        <w:rPr>
+          <w:rFonts w:ascii="Courier New" w:eastAsia="Times New Roman" w:hAnsi="Courier New" w:cs="Courier New"/>
+          <w:color w:val="FFFFFF"/>
+          <w:sz w:val="20"/>
+          <w:szCs w:val="20"/>
+          <w:lang w:val="en-US" w:eastAsia="es-MX"/>
+        </w:rPr>
+        <w:t xml:space="preserve">    </w:t>
+      </w:r>
+      <w:r>
+        <w:rPr>
+          <w:rFonts w:ascii="Courier New" w:eastAsia="Times New Roman" w:hAnsi="Courier New" w:cs="Courier New"/>
+          <w:color w:val="FFFFFF"/>
+          <w:sz w:val="20"/>
+          <w:szCs w:val="20"/>
+          <w:lang w:val="es-MX" w:eastAsia="es-MX"/>
+        </w:rPr>
+        <w:t>});</w:t>
+      </w:r>
+    </w:p>
+    <w:p>
+      <w:pPr>
+        <w:pStyle w:val="NormalWeb"/>
+        <w:spacing w:before="0" w:beforeAutospacing="0" w:after="0" w:afterAutospacing="0"/>
+        <w:jc w:val="center"/>
+        <w:rPr>
+          <w:rFonts w:ascii="Arial" w:hAnsi="Arial" w:cs="Arial"/>
+          <w:b/>
+          <w:color w:val="273B47"/>
+          <w:sz w:val="20"/>
+          <w:szCs w:val="20"/>
+          <w:lang w:val="en-US"/>
+        </w:rPr>
+      </w:pPr>
+    </w:p>
     <w:sectPr>
-      <w:footerReference w:type="default" r:id="rId28"/>
+      <w:footerReference w:type="default" r:id="rId34"/>
       <w:pgSz w:w="11907" w:h="16839" w:code="9"/>
       <w:pgMar w:top="1440" w:right="1440" w:bottom="1440" w:left="1440" w:header="720" w:footer="720" w:gutter="0"/>
       <w:cols w:space="720"/>
@@ -14834,7 +18762,7 @@
             <w:noProof/>
             <w:lang w:bidi="es-ES"/>
           </w:rPr>
-          <w:t>10</w:t>
+          <w:t>13</w:t>
         </w:r>
         <w:r>
           <w:rPr>
@@ -18616,6 +22544,36 @@
     <w:name w:val="hljs-number"/>
     <w:basedOn w:val="Fuentedeprrafopredeter"/>
     <w:rsid w:val="00813BA6"/>
+  </w:style>
+  <w:style w:type="character" w:customStyle="1" w:styleId="hljs-builtin">
+    <w:name w:val="hljs-built_in"/>
+    <w:basedOn w:val="Fuentedeprrafopredeter"/>
+    <w:rsid w:val="002217AA"/>
+  </w:style>
+  <w:style w:type="character" w:customStyle="1" w:styleId="xml">
+    <w:name w:val="xml"/>
+    <w:basedOn w:val="Fuentedeprrafopredeter"/>
+    <w:rsid w:val="002217AA"/>
+  </w:style>
+  <w:style w:type="character" w:customStyle="1" w:styleId="hljs-tag">
+    <w:name w:val="hljs-tag"/>
+    <w:basedOn w:val="Fuentedeprrafopredeter"/>
+    <w:rsid w:val="002217AA"/>
+  </w:style>
+  <w:style w:type="character" w:customStyle="1" w:styleId="hljs-name">
+    <w:name w:val="hljs-name"/>
+    <w:basedOn w:val="Fuentedeprrafopredeter"/>
+    <w:rsid w:val="002217AA"/>
+  </w:style>
+  <w:style w:type="character" w:customStyle="1" w:styleId="hljs-selector-tag">
+    <w:name w:val="hljs-selector-tag"/>
+    <w:basedOn w:val="Fuentedeprrafopredeter"/>
+    <w:rsid w:val="00A11379"/>
+  </w:style>
+  <w:style w:type="character" w:customStyle="1" w:styleId="hljs-selector-class">
+    <w:name w:val="hljs-selector-class"/>
+    <w:basedOn w:val="Fuentedeprrafopredeter"/>
+    <w:rsid w:val="00A11379"/>
   </w:style>
 </w:styles>
 </file>
@@ -20147,7 +24105,7 @@
 </file>
 
 <file path=customXml/itemProps4.xml><?xml version="1.0" encoding="utf-8"?>
-<ds:datastoreItem xmlns:ds="http://schemas.openxmlformats.org/officeDocument/2006/customXml" ds:itemID="{50A278F5-4834-49BC-B5F1-914030E42256}">
+<ds:datastoreItem xmlns:ds="http://schemas.openxmlformats.org/officeDocument/2006/customXml" ds:itemID="{7B991EDA-F1E7-470B-9392-C954A83C8886}">
   <ds:schemaRefs>
     <ds:schemaRef ds:uri="http://schemas.openxmlformats.org/officeDocument/2006/bibliography"/>
   </ds:schemaRefs>

</xml_diff>